<commit_message>
Task 11 and project files added
</commit_message>
<xml_diff>
--- a/_0. DWH/Projects/Aksana_Kuratnik/docs/Business_Template_Amazon.docx
+++ b/_0. DWH/Projects/Aksana_Kuratnik/docs/Business_Template_Amazon.docx
@@ -3158,8 +3158,6 @@
           </wp:inline>
         </w:drawing>
       </w:r>
-      <w:bookmarkStart w:id="14" w:name="_GoBack"/>
-      <w:bookmarkEnd w:id="14"/>
     </w:p>
     <w:p>
       <w:pPr>
@@ -3254,7 +3252,7 @@
           <w:szCs w:val="24"/>
         </w:rPr>
       </w:pPr>
-      <w:bookmarkStart w:id="15" w:name="_Toc498071114"/>
+      <w:bookmarkStart w:id="14" w:name="_Toc498071114"/>
       <w:r>
         <w:rPr>
           <w:rFonts w:ascii="Times New Roman" w:hAnsi="Times New Roman"/>
@@ -3263,7 +3261,7 @@
         </w:rPr>
         <w:t>Logical Scheme</w:t>
       </w:r>
-      <w:bookmarkEnd w:id="15"/>
+      <w:bookmarkEnd w:id="14"/>
     </w:p>
     <w:p>
       <w:pPr>
@@ -3465,35 +3463,6 @@
           <w:sz w:val="24"/>
           <w:szCs w:val="24"/>
         </w:rPr>
-        <w:t>Ce_manufacturers</w:t>
-      </w:r>
-      <w:proofErr w:type="spellEnd"/>
-      <w:r>
-        <w:rPr>
-          <w:sz w:val="24"/>
-          <w:szCs w:val="24"/>
-        </w:rPr>
-        <w:t>;</w:t>
-      </w:r>
-    </w:p>
-    <w:p>
-      <w:pPr>
-        <w:pStyle w:val="BodyText"/>
-        <w:numPr>
-          <w:ilvl w:val="0"/>
-          <w:numId w:val="31"/>
-        </w:numPr>
-        <w:rPr>
-          <w:sz w:val="24"/>
-          <w:szCs w:val="24"/>
-        </w:rPr>
-      </w:pPr>
-      <w:proofErr w:type="spellStart"/>
-      <w:r>
-        <w:rPr>
-          <w:sz w:val="24"/>
-          <w:szCs w:val="24"/>
-        </w:rPr>
         <w:t>Ce_customers</w:t>
       </w:r>
       <w:proofErr w:type="spellEnd"/>
@@ -3788,7 +3757,7 @@
           <w:szCs w:val="24"/>
         </w:rPr>
       </w:pPr>
-      <w:bookmarkStart w:id="16" w:name="_Toc498071115"/>
+      <w:bookmarkStart w:id="15" w:name="_Toc498071115"/>
       <w:r>
         <w:rPr>
           <w:rFonts w:ascii="Times New Roman" w:hAnsi="Times New Roman"/>
@@ -3797,7 +3766,7 @@
         </w:rPr>
         <w:t>Data Flow</w:t>
       </w:r>
-      <w:bookmarkEnd w:id="16"/>
+      <w:bookmarkEnd w:id="15"/>
     </w:p>
     <w:p>
       <w:pPr>
@@ -3810,14 +3779,12 @@
       <w:r>
         <w:rPr>
           <w:noProof/>
-          <w:sz w:val="24"/>
-          <w:szCs w:val="24"/>
         </w:rPr>
         <w:drawing>
-          <wp:inline distT="0" distB="0" distL="0" distR="0" wp14:anchorId="70BAB67F" wp14:editId="2CB4ED60">
-            <wp:extent cx="5505561" cy="838829"/>
-            <wp:effectExtent l="0" t="0" r="0" b="0"/>
-            <wp:docPr id="5" name="Picture 5"/>
+          <wp:inline distT="0" distB="0" distL="0" distR="0" wp14:anchorId="6B20A714" wp14:editId="02B33869">
+            <wp:extent cx="5941695" cy="708025"/>
+            <wp:effectExtent l="0" t="0" r="1905" b="0"/>
+            <wp:docPr id="17" name="Picture 17"/>
             <wp:cNvGraphicFramePr>
               <a:graphicFrameLocks xmlns:a="http://schemas.openxmlformats.org/drawingml/2006/main" noChangeAspect="1"/>
             </wp:cNvGraphicFramePr>
@@ -3837,7 +3804,7 @@
                   <pic:spPr>
                     <a:xfrm>
                       <a:off x="0" y="0"/>
-                      <a:ext cx="5603915" cy="853814"/>
+                      <a:ext cx="5941695" cy="708025"/>
                     </a:xfrm>
                     <a:prstGeom prst="rect">
                       <a:avLst/>
@@ -4047,17 +4014,16 @@
           <w:szCs w:val="24"/>
         </w:rPr>
       </w:pPr>
-      <w:bookmarkStart w:id="17" w:name="_Toc498071116"/>
+      <w:bookmarkStart w:id="16" w:name="_Toc498071116"/>
       <w:r>
         <w:rPr>
           <w:rFonts w:ascii="Times New Roman" w:hAnsi="Times New Roman"/>
           <w:sz w:val="28"/>
           <w:szCs w:val="24"/>
         </w:rPr>
-        <w:lastRenderedPageBreak/>
         <w:t>Fact Table Partitioning Strategy</w:t>
       </w:r>
-      <w:bookmarkEnd w:id="17"/>
+      <w:bookmarkEnd w:id="16"/>
     </w:p>
     <w:p>
       <w:pPr>
@@ -4083,9 +4049,8 @@
           <w:szCs w:val="24"/>
           <w:lang w:val="en"/>
         </w:rPr>
-        <w:t xml:space="preserve"> and every </w:t>
-      </w:r>
-      <w:proofErr w:type="spellStart"/>
+        <w:t xml:space="preserve"> and every mo</w:t>
+      </w:r>
       <w:r>
         <w:rPr>
           <w:color w:val="222222"/>
@@ -4093,9 +4058,8 @@
           <w:szCs w:val="24"/>
           <w:lang w:val="en"/>
         </w:rPr>
-        <w:t>mounth</w:t>
-      </w:r>
-      <w:proofErr w:type="spellEnd"/>
+        <w:t>nth</w:t>
+      </w:r>
       <w:r>
         <w:rPr>
           <w:color w:val="222222"/>
@@ -4119,52 +4083,32 @@
           <w:szCs w:val="24"/>
         </w:rPr>
       </w:pPr>
-      <w:bookmarkStart w:id="18" w:name="_Toc498071117"/>
+      <w:bookmarkStart w:id="17" w:name="_Toc498071117"/>
       <w:r>
         <w:rPr>
           <w:rFonts w:ascii="Times New Roman" w:hAnsi="Times New Roman"/>
           <w:sz w:val="28"/>
           <w:szCs w:val="24"/>
         </w:rPr>
+        <w:lastRenderedPageBreak/>
         <w:t>Strategy of Parallel Load</w:t>
       </w:r>
-      <w:bookmarkEnd w:id="18"/>
-    </w:p>
-    <w:p>
-      <w:pPr>
-        <w:pStyle w:val="BodyText"/>
-        <w:rPr>
-          <w:sz w:val="24"/>
-          <w:szCs w:val="24"/>
-        </w:rPr>
-      </w:pPr>
-      <w:r>
-        <w:rPr>
-          <w:sz w:val="24"/>
-          <w:szCs w:val="24"/>
-        </w:rPr>
-        <w:t>The fact table is load with parallel</w:t>
-      </w:r>
-      <w:r>
-        <w:rPr>
-          <w:sz w:val="24"/>
-          <w:szCs w:val="24"/>
-        </w:rPr>
-        <w:t xml:space="preserve"> </w:t>
-      </w:r>
-      <w:r>
-        <w:rPr>
-          <w:sz w:val="24"/>
-          <w:szCs w:val="24"/>
-        </w:rPr>
-        <w:t>(2).</w:t>
-      </w:r>
-      <w:r>
-        <w:rPr>
-          <w:sz w:val="24"/>
-          <w:szCs w:val="24"/>
-        </w:rPr>
-        <w:t xml:space="preserve"> It makes the loading much faster.</w:t>
+      <w:bookmarkEnd w:id="17"/>
+    </w:p>
+    <w:p>
+      <w:pPr>
+        <w:pStyle w:val="BodyText"/>
+        <w:rPr>
+          <w:sz w:val="24"/>
+          <w:szCs w:val="24"/>
+        </w:rPr>
+      </w:pPr>
+      <w:r>
+        <w:rPr>
+          <w:sz w:val="24"/>
+          <w:szCs w:val="24"/>
+        </w:rPr>
+        <w:t>The parallel load didn’t be used in the project because it slows data loading.</w:t>
       </w:r>
     </w:p>
     <w:p>
@@ -4180,7 +4124,7 @@
           <w:szCs w:val="24"/>
         </w:rPr>
       </w:pPr>
-      <w:bookmarkStart w:id="19" w:name="_Toc498071118"/>
+      <w:bookmarkStart w:id="18" w:name="_Toc498071118"/>
       <w:r>
         <w:rPr>
           <w:rFonts w:ascii="Times New Roman" w:hAnsi="Times New Roman"/>
@@ -4190,37 +4134,3961 @@
         <w:t>Report Layouts</w:t>
       </w:r>
       <w:bookmarkEnd w:id="9"/>
-      <w:bookmarkEnd w:id="19"/>
-    </w:p>
-    <w:p>
-      <w:pPr>
-        <w:pStyle w:val="BodyText"/>
-        <w:rPr>
-          <w:sz w:val="24"/>
-          <w:szCs w:val="24"/>
-        </w:rPr>
-      </w:pPr>
-      <w:r>
-        <w:rPr>
-          <w:sz w:val="24"/>
-          <w:szCs w:val="24"/>
-        </w:rPr>
-        <w:t>Different reports</w:t>
-      </w:r>
-      <w:r>
-        <w:rPr>
-          <w:sz w:val="24"/>
-          <w:szCs w:val="24"/>
-        </w:rPr>
-        <w:t xml:space="preserve"> may be made</w:t>
-      </w:r>
-      <w:r>
-        <w:rPr>
-          <w:sz w:val="24"/>
-          <w:szCs w:val="24"/>
-        </w:rPr>
-        <w:t xml:space="preserve"> by means of this model.</w:t>
-      </w:r>
+      <w:bookmarkEnd w:id="18"/>
+    </w:p>
+    <w:p>
+      <w:pPr>
+        <w:pStyle w:val="BodyText"/>
+        <w:rPr>
+          <w:sz w:val="24"/>
+          <w:szCs w:val="24"/>
+        </w:rPr>
+      </w:pPr>
+      <w:r>
+        <w:rPr>
+          <w:sz w:val="24"/>
+          <w:szCs w:val="24"/>
+        </w:rPr>
+        <w:t>There is a comparison of the performance of 3NF Layer and DM Layer in this chapter.</w:t>
+      </w:r>
+    </w:p>
+    <w:p>
+      <w:pPr>
+        <w:pStyle w:val="BodyText"/>
+        <w:rPr>
+          <w:b/>
+        </w:rPr>
+      </w:pPr>
+    </w:p>
+    <w:p>
+      <w:pPr>
+        <w:pStyle w:val="BodyText"/>
+        <w:rPr>
+          <w:b/>
+          <w:sz w:val="24"/>
+          <w:szCs w:val="24"/>
+        </w:rPr>
+      </w:pPr>
+      <w:r>
+        <w:rPr>
+          <w:b/>
+          <w:sz w:val="24"/>
+          <w:szCs w:val="24"/>
+        </w:rPr>
+        <w:t>Performance of the 3NF Layer:</w:t>
+      </w:r>
+    </w:p>
+    <w:p>
+      <w:pPr>
+        <w:pStyle w:val="BodyText"/>
+        <w:rPr>
+          <w:sz w:val="24"/>
+          <w:szCs w:val="24"/>
+        </w:rPr>
+      </w:pPr>
+      <w:r>
+        <w:rPr>
+          <w:sz w:val="24"/>
+          <w:szCs w:val="24"/>
+        </w:rPr>
+        <w:t>This script provides us with opportunity to analyze company’s sales in the previous year with grouping by quarter and month.</w:t>
+      </w:r>
+    </w:p>
+    <w:p>
+      <w:pPr>
+        <w:pStyle w:val="BodyText"/>
+        <w:rPr>
+          <w:b/>
+          <w:color w:val="244061" w:themeColor="accent1" w:themeShade="80"/>
+          <w:sz w:val="22"/>
+        </w:rPr>
+      </w:pPr>
+      <w:r>
+        <w:rPr>
+          <w:b/>
+          <w:color w:val="244061" w:themeColor="accent1" w:themeShade="80"/>
+          <w:sz w:val="22"/>
+        </w:rPr>
+        <w:t xml:space="preserve">SELECT </w:t>
+      </w:r>
+      <w:proofErr w:type="gramStart"/>
+      <w:r>
+        <w:rPr>
+          <w:b/>
+          <w:color w:val="244061" w:themeColor="accent1" w:themeShade="80"/>
+          <w:sz w:val="22"/>
+        </w:rPr>
+        <w:t>DECODE(</w:t>
+      </w:r>
+      <w:proofErr w:type="gramEnd"/>
+      <w:r>
+        <w:rPr>
+          <w:b/>
+          <w:color w:val="244061" w:themeColor="accent1" w:themeShade="80"/>
+          <w:sz w:val="22"/>
+        </w:rPr>
+        <w:t>GROUPING_ID(TO_CHAR(order_</w:t>
+      </w:r>
+      <w:proofErr w:type="spellStart"/>
+      <w:r>
+        <w:rPr>
+          <w:b/>
+          <w:color w:val="244061" w:themeColor="accent1" w:themeShade="80"/>
+          <w:sz w:val="22"/>
+        </w:rPr>
+        <w:t>dt</w:t>
+      </w:r>
+      <w:proofErr w:type="spellEnd"/>
+      <w:r>
+        <w:rPr>
+          <w:b/>
+          <w:color w:val="244061" w:themeColor="accent1" w:themeShade="80"/>
+          <w:sz w:val="22"/>
+        </w:rPr>
+        <w:t>,'YYYY'), upper(TO_CHAR(order_</w:t>
+      </w:r>
+      <w:proofErr w:type="spellStart"/>
+      <w:r>
+        <w:rPr>
+          <w:b/>
+          <w:color w:val="244061" w:themeColor="accent1" w:themeShade="80"/>
+          <w:sz w:val="22"/>
+        </w:rPr>
+        <w:t>dt</w:t>
+      </w:r>
+      <w:proofErr w:type="spellEnd"/>
+      <w:r>
+        <w:rPr>
+          <w:b/>
+          <w:color w:val="244061" w:themeColor="accent1" w:themeShade="80"/>
+          <w:sz w:val="22"/>
+        </w:rPr>
+        <w:t>,'YYYY'))</w:t>
+      </w:r>
+    </w:p>
+    <w:p>
+      <w:pPr>
+        <w:pStyle w:val="BodyText"/>
+        <w:rPr>
+          <w:b/>
+          <w:color w:val="244061" w:themeColor="accent1" w:themeShade="80"/>
+          <w:sz w:val="22"/>
+        </w:rPr>
+      </w:pPr>
+      <w:r>
+        <w:rPr>
+          <w:b/>
+          <w:color w:val="244061" w:themeColor="accent1" w:themeShade="80"/>
+          <w:sz w:val="22"/>
+        </w:rPr>
+        <w:t xml:space="preserve">  || '-'</w:t>
+      </w:r>
+    </w:p>
+    <w:p>
+      <w:pPr>
+        <w:pStyle w:val="BodyText"/>
+        <w:rPr>
+          <w:b/>
+          <w:color w:val="244061" w:themeColor="accent1" w:themeShade="80"/>
+          <w:sz w:val="22"/>
+        </w:rPr>
+      </w:pPr>
+      <w:r>
+        <w:rPr>
+          <w:b/>
+          <w:color w:val="244061" w:themeColor="accent1" w:themeShade="80"/>
+          <w:sz w:val="22"/>
+        </w:rPr>
+        <w:t xml:space="preserve">  || 'Q'</w:t>
+      </w:r>
+    </w:p>
+    <w:p>
+      <w:pPr>
+        <w:pStyle w:val="BodyText"/>
+        <w:rPr>
+          <w:b/>
+          <w:color w:val="244061" w:themeColor="accent1" w:themeShade="80"/>
+          <w:sz w:val="22"/>
+        </w:rPr>
+      </w:pPr>
+      <w:r>
+        <w:rPr>
+          <w:b/>
+          <w:color w:val="244061" w:themeColor="accent1" w:themeShade="80"/>
+          <w:sz w:val="22"/>
+        </w:rPr>
+        <w:t xml:space="preserve">  || TO_</w:t>
+      </w:r>
+      <w:proofErr w:type="gramStart"/>
+      <w:r>
+        <w:rPr>
+          <w:b/>
+          <w:color w:val="244061" w:themeColor="accent1" w:themeShade="80"/>
+          <w:sz w:val="22"/>
+        </w:rPr>
+        <w:t>CHAR(</w:t>
+      </w:r>
+      <w:proofErr w:type="gramEnd"/>
+      <w:r>
+        <w:rPr>
+          <w:b/>
+          <w:color w:val="244061" w:themeColor="accent1" w:themeShade="80"/>
+          <w:sz w:val="22"/>
+        </w:rPr>
+        <w:t>order_</w:t>
+      </w:r>
+      <w:proofErr w:type="spellStart"/>
+      <w:r>
+        <w:rPr>
+          <w:b/>
+          <w:color w:val="244061" w:themeColor="accent1" w:themeShade="80"/>
+          <w:sz w:val="22"/>
+        </w:rPr>
+        <w:t>dt</w:t>
+      </w:r>
+      <w:proofErr w:type="spellEnd"/>
+      <w:r>
+        <w:rPr>
+          <w:b/>
+          <w:color w:val="244061" w:themeColor="accent1" w:themeShade="80"/>
+          <w:sz w:val="22"/>
+        </w:rPr>
+        <w:t>,'Q'), upper(TO_CHAR(order_</w:t>
+      </w:r>
+      <w:proofErr w:type="spellStart"/>
+      <w:r>
+        <w:rPr>
+          <w:b/>
+          <w:color w:val="244061" w:themeColor="accent1" w:themeShade="80"/>
+          <w:sz w:val="22"/>
+        </w:rPr>
+        <w:t>dt</w:t>
+      </w:r>
+      <w:proofErr w:type="spellEnd"/>
+      <w:r>
+        <w:rPr>
+          <w:b/>
+          <w:color w:val="244061" w:themeColor="accent1" w:themeShade="80"/>
+          <w:sz w:val="22"/>
+        </w:rPr>
+        <w:t>,'YYYY')</w:t>
+      </w:r>
+    </w:p>
+    <w:p>
+      <w:pPr>
+        <w:pStyle w:val="BodyText"/>
+        <w:rPr>
+          <w:b/>
+          <w:color w:val="244061" w:themeColor="accent1" w:themeShade="80"/>
+          <w:sz w:val="22"/>
+        </w:rPr>
+      </w:pPr>
+      <w:r>
+        <w:rPr>
+          <w:b/>
+          <w:color w:val="244061" w:themeColor="accent1" w:themeShade="80"/>
+          <w:sz w:val="22"/>
+        </w:rPr>
+        <w:t xml:space="preserve">  || '-'</w:t>
+      </w:r>
+    </w:p>
+    <w:p>
+      <w:pPr>
+        <w:pStyle w:val="BodyText"/>
+        <w:rPr>
+          <w:b/>
+          <w:color w:val="244061" w:themeColor="accent1" w:themeShade="80"/>
+          <w:sz w:val="22"/>
+        </w:rPr>
+      </w:pPr>
+      <w:r>
+        <w:rPr>
+          <w:b/>
+          <w:color w:val="244061" w:themeColor="accent1" w:themeShade="80"/>
+          <w:sz w:val="22"/>
+        </w:rPr>
+        <w:t xml:space="preserve">  || TO_</w:t>
+      </w:r>
+      <w:proofErr w:type="gramStart"/>
+      <w:r>
+        <w:rPr>
+          <w:b/>
+          <w:color w:val="244061" w:themeColor="accent1" w:themeShade="80"/>
+          <w:sz w:val="22"/>
+        </w:rPr>
+        <w:t>CHAR(</w:t>
+      </w:r>
+      <w:proofErr w:type="gramEnd"/>
+      <w:r>
+        <w:rPr>
+          <w:b/>
+          <w:color w:val="244061" w:themeColor="accent1" w:themeShade="80"/>
+          <w:sz w:val="22"/>
+        </w:rPr>
+        <w:t>order_</w:t>
+      </w:r>
+      <w:proofErr w:type="spellStart"/>
+      <w:r>
+        <w:rPr>
+          <w:b/>
+          <w:color w:val="244061" w:themeColor="accent1" w:themeShade="80"/>
+          <w:sz w:val="22"/>
+        </w:rPr>
+        <w:t>dt</w:t>
+      </w:r>
+      <w:proofErr w:type="spellEnd"/>
+      <w:r>
+        <w:rPr>
+          <w:b/>
+          <w:color w:val="244061" w:themeColor="accent1" w:themeShade="80"/>
+          <w:sz w:val="22"/>
+        </w:rPr>
+        <w:t xml:space="preserve">,'Mon') ), </w:t>
+      </w:r>
+      <w:proofErr w:type="spellStart"/>
+      <w:r>
+        <w:rPr>
+          <w:b/>
+          <w:color w:val="244061" w:themeColor="accent1" w:themeShade="80"/>
+          <w:sz w:val="22"/>
+        </w:rPr>
+        <w:t>order_dt</w:t>
+      </w:r>
+      <w:proofErr w:type="spellEnd"/>
+      <w:r>
+        <w:rPr>
+          <w:b/>
+          <w:color w:val="244061" w:themeColor="accent1" w:themeShade="80"/>
+          <w:sz w:val="22"/>
+        </w:rPr>
+        <w:t>), 7, 'GRAND TOTAL FOR '</w:t>
+      </w:r>
+    </w:p>
+    <w:p>
+      <w:pPr>
+        <w:pStyle w:val="BodyText"/>
+        <w:rPr>
+          <w:b/>
+          <w:color w:val="244061" w:themeColor="accent1" w:themeShade="80"/>
+          <w:sz w:val="22"/>
+        </w:rPr>
+      </w:pPr>
+      <w:r>
+        <w:rPr>
+          <w:b/>
+          <w:color w:val="244061" w:themeColor="accent1" w:themeShade="80"/>
+          <w:sz w:val="22"/>
+        </w:rPr>
+        <w:t xml:space="preserve">  || TO_</w:t>
+      </w:r>
+      <w:proofErr w:type="gramStart"/>
+      <w:r>
+        <w:rPr>
+          <w:b/>
+          <w:color w:val="244061" w:themeColor="accent1" w:themeShade="80"/>
+          <w:sz w:val="22"/>
+        </w:rPr>
+        <w:t>CHAR(</w:t>
+      </w:r>
+      <w:proofErr w:type="gramEnd"/>
+      <w:r>
+        <w:rPr>
+          <w:b/>
+          <w:color w:val="244061" w:themeColor="accent1" w:themeShade="80"/>
+          <w:sz w:val="22"/>
+        </w:rPr>
+        <w:t>order_</w:t>
+      </w:r>
+      <w:proofErr w:type="spellStart"/>
+      <w:r>
+        <w:rPr>
+          <w:b/>
+          <w:color w:val="244061" w:themeColor="accent1" w:themeShade="80"/>
+          <w:sz w:val="22"/>
+        </w:rPr>
+        <w:t>dt</w:t>
+      </w:r>
+      <w:proofErr w:type="spellEnd"/>
+      <w:r>
+        <w:rPr>
+          <w:b/>
+          <w:color w:val="244061" w:themeColor="accent1" w:themeShade="80"/>
+          <w:sz w:val="22"/>
+        </w:rPr>
+        <w:t>,'YYYY'), ' ') AS YEAR,</w:t>
+      </w:r>
+    </w:p>
+    <w:p>
+      <w:pPr>
+        <w:pStyle w:val="BodyText"/>
+        <w:rPr>
+          <w:b/>
+          <w:color w:val="244061" w:themeColor="accent1" w:themeShade="80"/>
+          <w:sz w:val="22"/>
+        </w:rPr>
+      </w:pPr>
+      <w:r>
+        <w:rPr>
+          <w:b/>
+          <w:color w:val="244061" w:themeColor="accent1" w:themeShade="80"/>
+          <w:sz w:val="22"/>
+        </w:rPr>
+        <w:t xml:space="preserve">  </w:t>
+      </w:r>
+      <w:proofErr w:type="gramStart"/>
+      <w:r>
+        <w:rPr>
+          <w:b/>
+          <w:color w:val="244061" w:themeColor="accent1" w:themeShade="80"/>
+          <w:sz w:val="22"/>
+        </w:rPr>
+        <w:t>DECODE(</w:t>
+      </w:r>
+      <w:proofErr w:type="gramEnd"/>
+      <w:r>
+        <w:rPr>
+          <w:b/>
+          <w:color w:val="244061" w:themeColor="accent1" w:themeShade="80"/>
+          <w:sz w:val="22"/>
+        </w:rPr>
+        <w:t>GROUPING_ID(TO_CHAR(order_</w:t>
+      </w:r>
+      <w:proofErr w:type="spellStart"/>
+      <w:r>
+        <w:rPr>
+          <w:b/>
+          <w:color w:val="244061" w:themeColor="accent1" w:themeShade="80"/>
+          <w:sz w:val="22"/>
+        </w:rPr>
+        <w:t>dt</w:t>
+      </w:r>
+      <w:proofErr w:type="spellEnd"/>
+      <w:r>
+        <w:rPr>
+          <w:b/>
+          <w:color w:val="244061" w:themeColor="accent1" w:themeShade="80"/>
+          <w:sz w:val="22"/>
+        </w:rPr>
+        <w:t>,'YYYY'), upper(TO_CHAR(order_</w:t>
+      </w:r>
+      <w:proofErr w:type="spellStart"/>
+      <w:r>
+        <w:rPr>
+          <w:b/>
+          <w:color w:val="244061" w:themeColor="accent1" w:themeShade="80"/>
+          <w:sz w:val="22"/>
+        </w:rPr>
+        <w:t>dt</w:t>
+      </w:r>
+      <w:proofErr w:type="spellEnd"/>
+      <w:r>
+        <w:rPr>
+          <w:b/>
+          <w:color w:val="244061" w:themeColor="accent1" w:themeShade="80"/>
+          <w:sz w:val="22"/>
+        </w:rPr>
+        <w:t>,'YYYY'))</w:t>
+      </w:r>
+    </w:p>
+    <w:p>
+      <w:pPr>
+        <w:pStyle w:val="BodyText"/>
+        <w:rPr>
+          <w:b/>
+          <w:color w:val="244061" w:themeColor="accent1" w:themeShade="80"/>
+          <w:sz w:val="22"/>
+        </w:rPr>
+      </w:pPr>
+      <w:r>
+        <w:rPr>
+          <w:b/>
+          <w:color w:val="244061" w:themeColor="accent1" w:themeShade="80"/>
+          <w:sz w:val="22"/>
+        </w:rPr>
+        <w:t xml:space="preserve">  || '-'</w:t>
+      </w:r>
+    </w:p>
+    <w:p>
+      <w:pPr>
+        <w:pStyle w:val="BodyText"/>
+        <w:rPr>
+          <w:b/>
+          <w:color w:val="244061" w:themeColor="accent1" w:themeShade="80"/>
+          <w:sz w:val="22"/>
+        </w:rPr>
+      </w:pPr>
+      <w:r>
+        <w:rPr>
+          <w:b/>
+          <w:color w:val="244061" w:themeColor="accent1" w:themeShade="80"/>
+          <w:sz w:val="22"/>
+        </w:rPr>
+        <w:t xml:space="preserve">  || 'Q'</w:t>
+      </w:r>
+    </w:p>
+    <w:p>
+      <w:pPr>
+        <w:pStyle w:val="BodyText"/>
+        <w:rPr>
+          <w:b/>
+          <w:color w:val="244061" w:themeColor="accent1" w:themeShade="80"/>
+          <w:sz w:val="22"/>
+        </w:rPr>
+      </w:pPr>
+      <w:r>
+        <w:rPr>
+          <w:b/>
+          <w:color w:val="244061" w:themeColor="accent1" w:themeShade="80"/>
+          <w:sz w:val="22"/>
+        </w:rPr>
+        <w:t xml:space="preserve">  || TO_</w:t>
+      </w:r>
+      <w:proofErr w:type="gramStart"/>
+      <w:r>
+        <w:rPr>
+          <w:b/>
+          <w:color w:val="244061" w:themeColor="accent1" w:themeShade="80"/>
+          <w:sz w:val="22"/>
+        </w:rPr>
+        <w:t>CHAR(</w:t>
+      </w:r>
+      <w:proofErr w:type="gramEnd"/>
+      <w:r>
+        <w:rPr>
+          <w:b/>
+          <w:color w:val="244061" w:themeColor="accent1" w:themeShade="80"/>
+          <w:sz w:val="22"/>
+        </w:rPr>
+        <w:t>order_</w:t>
+      </w:r>
+      <w:proofErr w:type="spellStart"/>
+      <w:r>
+        <w:rPr>
+          <w:b/>
+          <w:color w:val="244061" w:themeColor="accent1" w:themeShade="80"/>
+          <w:sz w:val="22"/>
+        </w:rPr>
+        <w:t>dt</w:t>
+      </w:r>
+      <w:proofErr w:type="spellEnd"/>
+      <w:r>
+        <w:rPr>
+          <w:b/>
+          <w:color w:val="244061" w:themeColor="accent1" w:themeShade="80"/>
+          <w:sz w:val="22"/>
+        </w:rPr>
+        <w:t>,'Q'), upper(TO_CHAR(order_</w:t>
+      </w:r>
+      <w:proofErr w:type="spellStart"/>
+      <w:r>
+        <w:rPr>
+          <w:b/>
+          <w:color w:val="244061" w:themeColor="accent1" w:themeShade="80"/>
+          <w:sz w:val="22"/>
+        </w:rPr>
+        <w:t>dt</w:t>
+      </w:r>
+      <w:proofErr w:type="spellEnd"/>
+      <w:r>
+        <w:rPr>
+          <w:b/>
+          <w:color w:val="244061" w:themeColor="accent1" w:themeShade="80"/>
+          <w:sz w:val="22"/>
+        </w:rPr>
+        <w:t>,'YYYY')</w:t>
+      </w:r>
+    </w:p>
+    <w:p>
+      <w:pPr>
+        <w:pStyle w:val="BodyText"/>
+        <w:rPr>
+          <w:b/>
+          <w:color w:val="244061" w:themeColor="accent1" w:themeShade="80"/>
+          <w:sz w:val="22"/>
+        </w:rPr>
+      </w:pPr>
+      <w:r>
+        <w:rPr>
+          <w:b/>
+          <w:color w:val="244061" w:themeColor="accent1" w:themeShade="80"/>
+          <w:sz w:val="22"/>
+        </w:rPr>
+        <w:t xml:space="preserve">  || '-'</w:t>
+      </w:r>
+    </w:p>
+    <w:p>
+      <w:pPr>
+        <w:pStyle w:val="BodyText"/>
+        <w:rPr>
+          <w:b/>
+          <w:color w:val="244061" w:themeColor="accent1" w:themeShade="80"/>
+          <w:sz w:val="22"/>
+        </w:rPr>
+      </w:pPr>
+      <w:r>
+        <w:rPr>
+          <w:b/>
+          <w:color w:val="244061" w:themeColor="accent1" w:themeShade="80"/>
+          <w:sz w:val="22"/>
+        </w:rPr>
+        <w:t xml:space="preserve">  || TO_</w:t>
+      </w:r>
+      <w:proofErr w:type="gramStart"/>
+      <w:r>
+        <w:rPr>
+          <w:b/>
+          <w:color w:val="244061" w:themeColor="accent1" w:themeShade="80"/>
+          <w:sz w:val="22"/>
+        </w:rPr>
+        <w:t>CHAR(</w:t>
+      </w:r>
+      <w:proofErr w:type="gramEnd"/>
+      <w:r>
+        <w:rPr>
+          <w:b/>
+          <w:color w:val="244061" w:themeColor="accent1" w:themeShade="80"/>
+          <w:sz w:val="22"/>
+        </w:rPr>
+        <w:t>order_</w:t>
+      </w:r>
+      <w:proofErr w:type="spellStart"/>
+      <w:r>
+        <w:rPr>
+          <w:b/>
+          <w:color w:val="244061" w:themeColor="accent1" w:themeShade="80"/>
+          <w:sz w:val="22"/>
+        </w:rPr>
+        <w:t>dt</w:t>
+      </w:r>
+      <w:proofErr w:type="spellEnd"/>
+      <w:r>
+        <w:rPr>
+          <w:b/>
+          <w:color w:val="244061" w:themeColor="accent1" w:themeShade="80"/>
+          <w:sz w:val="22"/>
+        </w:rPr>
+        <w:t xml:space="preserve">,'Mon') ), </w:t>
+      </w:r>
+      <w:proofErr w:type="spellStart"/>
+      <w:r>
+        <w:rPr>
+          <w:b/>
+          <w:color w:val="244061" w:themeColor="accent1" w:themeShade="80"/>
+          <w:sz w:val="22"/>
+        </w:rPr>
+        <w:t>order_dt</w:t>
+      </w:r>
+      <w:proofErr w:type="spellEnd"/>
+      <w:r>
+        <w:rPr>
+          <w:b/>
+          <w:color w:val="244061" w:themeColor="accent1" w:themeShade="80"/>
+          <w:sz w:val="22"/>
+        </w:rPr>
+        <w:t>), 3, 'GRAND TOTAL FOR '</w:t>
+      </w:r>
+    </w:p>
+    <w:p>
+      <w:pPr>
+        <w:pStyle w:val="BodyText"/>
+        <w:rPr>
+          <w:b/>
+          <w:color w:val="244061" w:themeColor="accent1" w:themeShade="80"/>
+          <w:sz w:val="22"/>
+        </w:rPr>
+      </w:pPr>
+      <w:r>
+        <w:rPr>
+          <w:b/>
+          <w:color w:val="244061" w:themeColor="accent1" w:themeShade="80"/>
+          <w:sz w:val="22"/>
+        </w:rPr>
+        <w:t xml:space="preserve">  || </w:t>
+      </w:r>
+      <w:proofErr w:type="gramStart"/>
+      <w:r>
+        <w:rPr>
+          <w:b/>
+          <w:color w:val="244061" w:themeColor="accent1" w:themeShade="80"/>
+          <w:sz w:val="22"/>
+        </w:rPr>
+        <w:t>upper(</w:t>
+      </w:r>
+      <w:proofErr w:type="gramEnd"/>
+      <w:r>
+        <w:rPr>
+          <w:b/>
+          <w:color w:val="244061" w:themeColor="accent1" w:themeShade="80"/>
+          <w:sz w:val="22"/>
+        </w:rPr>
+        <w:t>TO_CHAR(order_</w:t>
+      </w:r>
+      <w:proofErr w:type="spellStart"/>
+      <w:r>
+        <w:rPr>
+          <w:b/>
+          <w:color w:val="244061" w:themeColor="accent1" w:themeShade="80"/>
+          <w:sz w:val="22"/>
+        </w:rPr>
+        <w:t>dt</w:t>
+      </w:r>
+      <w:proofErr w:type="spellEnd"/>
+      <w:r>
+        <w:rPr>
+          <w:b/>
+          <w:color w:val="244061" w:themeColor="accent1" w:themeShade="80"/>
+          <w:sz w:val="22"/>
+        </w:rPr>
+        <w:t>,'YYYY'))</w:t>
+      </w:r>
+    </w:p>
+    <w:p>
+      <w:pPr>
+        <w:pStyle w:val="BodyText"/>
+        <w:rPr>
+          <w:b/>
+          <w:color w:val="244061" w:themeColor="accent1" w:themeShade="80"/>
+          <w:sz w:val="22"/>
+        </w:rPr>
+      </w:pPr>
+      <w:r>
+        <w:rPr>
+          <w:b/>
+          <w:color w:val="244061" w:themeColor="accent1" w:themeShade="80"/>
+          <w:sz w:val="22"/>
+        </w:rPr>
+        <w:t xml:space="preserve">  || '-'</w:t>
+      </w:r>
+    </w:p>
+    <w:p>
+      <w:pPr>
+        <w:pStyle w:val="BodyText"/>
+        <w:rPr>
+          <w:b/>
+          <w:color w:val="244061" w:themeColor="accent1" w:themeShade="80"/>
+          <w:sz w:val="22"/>
+        </w:rPr>
+      </w:pPr>
+      <w:r>
+        <w:rPr>
+          <w:b/>
+          <w:color w:val="244061" w:themeColor="accent1" w:themeShade="80"/>
+          <w:sz w:val="22"/>
+        </w:rPr>
+        <w:t xml:space="preserve">  || 'Q'</w:t>
+      </w:r>
+    </w:p>
+    <w:p>
+      <w:pPr>
+        <w:pStyle w:val="BodyText"/>
+        <w:rPr>
+          <w:b/>
+          <w:color w:val="244061" w:themeColor="accent1" w:themeShade="80"/>
+          <w:sz w:val="22"/>
+        </w:rPr>
+      </w:pPr>
+      <w:r>
+        <w:rPr>
+          <w:b/>
+          <w:color w:val="244061" w:themeColor="accent1" w:themeShade="80"/>
+          <w:sz w:val="22"/>
+        </w:rPr>
+        <w:t xml:space="preserve">  || TO_</w:t>
+      </w:r>
+      <w:proofErr w:type="gramStart"/>
+      <w:r>
+        <w:rPr>
+          <w:b/>
+          <w:color w:val="244061" w:themeColor="accent1" w:themeShade="80"/>
+          <w:sz w:val="22"/>
+        </w:rPr>
+        <w:t>CHAR(</w:t>
+      </w:r>
+      <w:proofErr w:type="gramEnd"/>
+      <w:r>
+        <w:rPr>
+          <w:b/>
+          <w:color w:val="244061" w:themeColor="accent1" w:themeShade="80"/>
+          <w:sz w:val="22"/>
+        </w:rPr>
+        <w:t>order_</w:t>
+      </w:r>
+      <w:proofErr w:type="spellStart"/>
+      <w:r>
+        <w:rPr>
+          <w:b/>
+          <w:color w:val="244061" w:themeColor="accent1" w:themeShade="80"/>
+          <w:sz w:val="22"/>
+        </w:rPr>
+        <w:t>dt</w:t>
+      </w:r>
+      <w:proofErr w:type="spellEnd"/>
+      <w:r>
+        <w:rPr>
+          <w:b/>
+          <w:color w:val="244061" w:themeColor="accent1" w:themeShade="80"/>
+          <w:sz w:val="22"/>
+        </w:rPr>
+        <w:t>,'Q'), ' ') AS quarter,</w:t>
+      </w:r>
+    </w:p>
+    <w:p>
+      <w:pPr>
+        <w:pStyle w:val="BodyText"/>
+        <w:rPr>
+          <w:b/>
+          <w:color w:val="244061" w:themeColor="accent1" w:themeShade="80"/>
+          <w:sz w:val="22"/>
+        </w:rPr>
+      </w:pPr>
+      <w:r>
+        <w:rPr>
+          <w:b/>
+          <w:color w:val="244061" w:themeColor="accent1" w:themeShade="80"/>
+          <w:sz w:val="22"/>
+        </w:rPr>
+        <w:t xml:space="preserve">  </w:t>
+      </w:r>
+      <w:proofErr w:type="gramStart"/>
+      <w:r>
+        <w:rPr>
+          <w:b/>
+          <w:color w:val="244061" w:themeColor="accent1" w:themeShade="80"/>
+          <w:sz w:val="22"/>
+        </w:rPr>
+        <w:t>DECODE(</w:t>
+      </w:r>
+      <w:proofErr w:type="gramEnd"/>
+      <w:r>
+        <w:rPr>
+          <w:b/>
+          <w:color w:val="244061" w:themeColor="accent1" w:themeShade="80"/>
+          <w:sz w:val="22"/>
+        </w:rPr>
+        <w:t>GROUPING_ID(TO_CHAR(order_</w:t>
+      </w:r>
+      <w:proofErr w:type="spellStart"/>
+      <w:r>
+        <w:rPr>
+          <w:b/>
+          <w:color w:val="244061" w:themeColor="accent1" w:themeShade="80"/>
+          <w:sz w:val="22"/>
+        </w:rPr>
+        <w:t>dt</w:t>
+      </w:r>
+      <w:proofErr w:type="spellEnd"/>
+      <w:r>
+        <w:rPr>
+          <w:b/>
+          <w:color w:val="244061" w:themeColor="accent1" w:themeShade="80"/>
+          <w:sz w:val="22"/>
+        </w:rPr>
+        <w:t>,'YYYY'), upper(TO_CHAR(order_</w:t>
+      </w:r>
+      <w:proofErr w:type="spellStart"/>
+      <w:r>
+        <w:rPr>
+          <w:b/>
+          <w:color w:val="244061" w:themeColor="accent1" w:themeShade="80"/>
+          <w:sz w:val="22"/>
+        </w:rPr>
+        <w:t>dt</w:t>
+      </w:r>
+      <w:proofErr w:type="spellEnd"/>
+      <w:r>
+        <w:rPr>
+          <w:b/>
+          <w:color w:val="244061" w:themeColor="accent1" w:themeShade="80"/>
+          <w:sz w:val="22"/>
+        </w:rPr>
+        <w:t>,'YYYY'))</w:t>
+      </w:r>
+    </w:p>
+    <w:p>
+      <w:pPr>
+        <w:pStyle w:val="BodyText"/>
+        <w:rPr>
+          <w:b/>
+          <w:color w:val="244061" w:themeColor="accent1" w:themeShade="80"/>
+          <w:sz w:val="22"/>
+        </w:rPr>
+      </w:pPr>
+      <w:r>
+        <w:rPr>
+          <w:b/>
+          <w:color w:val="244061" w:themeColor="accent1" w:themeShade="80"/>
+          <w:sz w:val="22"/>
+        </w:rPr>
+        <w:t xml:space="preserve">  || '-'</w:t>
+      </w:r>
+    </w:p>
+    <w:p>
+      <w:pPr>
+        <w:pStyle w:val="BodyText"/>
+        <w:rPr>
+          <w:b/>
+          <w:color w:val="244061" w:themeColor="accent1" w:themeShade="80"/>
+          <w:sz w:val="22"/>
+        </w:rPr>
+      </w:pPr>
+      <w:r>
+        <w:rPr>
+          <w:b/>
+          <w:color w:val="244061" w:themeColor="accent1" w:themeShade="80"/>
+          <w:sz w:val="22"/>
+        </w:rPr>
+        <w:t xml:space="preserve">  || 'Q'</w:t>
+      </w:r>
+    </w:p>
+    <w:p>
+      <w:pPr>
+        <w:pStyle w:val="BodyText"/>
+        <w:rPr>
+          <w:b/>
+          <w:color w:val="244061" w:themeColor="accent1" w:themeShade="80"/>
+          <w:sz w:val="22"/>
+        </w:rPr>
+      </w:pPr>
+      <w:r>
+        <w:rPr>
+          <w:b/>
+          <w:color w:val="244061" w:themeColor="accent1" w:themeShade="80"/>
+          <w:sz w:val="22"/>
+        </w:rPr>
+        <w:t xml:space="preserve">  || TO_</w:t>
+      </w:r>
+      <w:proofErr w:type="gramStart"/>
+      <w:r>
+        <w:rPr>
+          <w:b/>
+          <w:color w:val="244061" w:themeColor="accent1" w:themeShade="80"/>
+          <w:sz w:val="22"/>
+        </w:rPr>
+        <w:t>CHAR(</w:t>
+      </w:r>
+      <w:proofErr w:type="gramEnd"/>
+      <w:r>
+        <w:rPr>
+          <w:b/>
+          <w:color w:val="244061" w:themeColor="accent1" w:themeShade="80"/>
+          <w:sz w:val="22"/>
+        </w:rPr>
+        <w:t>order_</w:t>
+      </w:r>
+      <w:proofErr w:type="spellStart"/>
+      <w:r>
+        <w:rPr>
+          <w:b/>
+          <w:color w:val="244061" w:themeColor="accent1" w:themeShade="80"/>
+          <w:sz w:val="22"/>
+        </w:rPr>
+        <w:t>dt</w:t>
+      </w:r>
+      <w:proofErr w:type="spellEnd"/>
+      <w:r>
+        <w:rPr>
+          <w:b/>
+          <w:color w:val="244061" w:themeColor="accent1" w:themeShade="80"/>
+          <w:sz w:val="22"/>
+        </w:rPr>
+        <w:t>,'Q'), upper(TO_CHAR(order_</w:t>
+      </w:r>
+      <w:proofErr w:type="spellStart"/>
+      <w:r>
+        <w:rPr>
+          <w:b/>
+          <w:color w:val="244061" w:themeColor="accent1" w:themeShade="80"/>
+          <w:sz w:val="22"/>
+        </w:rPr>
+        <w:t>dt</w:t>
+      </w:r>
+      <w:proofErr w:type="spellEnd"/>
+      <w:r>
+        <w:rPr>
+          <w:b/>
+          <w:color w:val="244061" w:themeColor="accent1" w:themeShade="80"/>
+          <w:sz w:val="22"/>
+        </w:rPr>
+        <w:t>,'YYYY')</w:t>
+      </w:r>
+    </w:p>
+    <w:p>
+      <w:pPr>
+        <w:pStyle w:val="BodyText"/>
+        <w:rPr>
+          <w:b/>
+          <w:color w:val="244061" w:themeColor="accent1" w:themeShade="80"/>
+          <w:sz w:val="22"/>
+        </w:rPr>
+      </w:pPr>
+      <w:r>
+        <w:rPr>
+          <w:b/>
+          <w:color w:val="244061" w:themeColor="accent1" w:themeShade="80"/>
+          <w:sz w:val="22"/>
+        </w:rPr>
+        <w:t xml:space="preserve">  || '-'</w:t>
+      </w:r>
+    </w:p>
+    <w:p>
+      <w:pPr>
+        <w:pStyle w:val="BodyText"/>
+        <w:rPr>
+          <w:b/>
+          <w:color w:val="244061" w:themeColor="accent1" w:themeShade="80"/>
+          <w:sz w:val="22"/>
+        </w:rPr>
+      </w:pPr>
+      <w:r>
+        <w:rPr>
+          <w:b/>
+          <w:color w:val="244061" w:themeColor="accent1" w:themeShade="80"/>
+          <w:sz w:val="22"/>
+        </w:rPr>
+        <w:t xml:space="preserve">  || TO_</w:t>
+      </w:r>
+      <w:proofErr w:type="gramStart"/>
+      <w:r>
+        <w:rPr>
+          <w:b/>
+          <w:color w:val="244061" w:themeColor="accent1" w:themeShade="80"/>
+          <w:sz w:val="22"/>
+        </w:rPr>
+        <w:t>CHAR(</w:t>
+      </w:r>
+      <w:proofErr w:type="gramEnd"/>
+      <w:r>
+        <w:rPr>
+          <w:b/>
+          <w:color w:val="244061" w:themeColor="accent1" w:themeShade="80"/>
+          <w:sz w:val="22"/>
+        </w:rPr>
+        <w:t>order_</w:t>
+      </w:r>
+      <w:proofErr w:type="spellStart"/>
+      <w:r>
+        <w:rPr>
+          <w:b/>
+          <w:color w:val="244061" w:themeColor="accent1" w:themeShade="80"/>
+          <w:sz w:val="22"/>
+        </w:rPr>
+        <w:t>dt</w:t>
+      </w:r>
+      <w:proofErr w:type="spellEnd"/>
+      <w:r>
+        <w:rPr>
+          <w:b/>
+          <w:color w:val="244061" w:themeColor="accent1" w:themeShade="80"/>
+          <w:sz w:val="22"/>
+        </w:rPr>
+        <w:t xml:space="preserve">,'Mon') ), </w:t>
+      </w:r>
+      <w:proofErr w:type="spellStart"/>
+      <w:r>
+        <w:rPr>
+          <w:b/>
+          <w:color w:val="244061" w:themeColor="accent1" w:themeShade="80"/>
+          <w:sz w:val="22"/>
+        </w:rPr>
+        <w:t>order_dt</w:t>
+      </w:r>
+      <w:proofErr w:type="spellEnd"/>
+      <w:r>
+        <w:rPr>
+          <w:b/>
+          <w:color w:val="244061" w:themeColor="accent1" w:themeShade="80"/>
+          <w:sz w:val="22"/>
+        </w:rPr>
+        <w:t>), 1, 'GRAND TOTAL FOR '</w:t>
+      </w:r>
+    </w:p>
+    <w:p>
+      <w:pPr>
+        <w:pStyle w:val="BodyText"/>
+        <w:rPr>
+          <w:b/>
+          <w:color w:val="244061" w:themeColor="accent1" w:themeShade="80"/>
+          <w:sz w:val="22"/>
+        </w:rPr>
+      </w:pPr>
+      <w:r>
+        <w:rPr>
+          <w:b/>
+          <w:color w:val="244061" w:themeColor="accent1" w:themeShade="80"/>
+          <w:sz w:val="22"/>
+        </w:rPr>
+        <w:t xml:space="preserve">  || </w:t>
+      </w:r>
+      <w:proofErr w:type="gramStart"/>
+      <w:r>
+        <w:rPr>
+          <w:b/>
+          <w:color w:val="244061" w:themeColor="accent1" w:themeShade="80"/>
+          <w:sz w:val="22"/>
+        </w:rPr>
+        <w:t>upper(</w:t>
+      </w:r>
+      <w:proofErr w:type="gramEnd"/>
+      <w:r>
+        <w:rPr>
+          <w:b/>
+          <w:color w:val="244061" w:themeColor="accent1" w:themeShade="80"/>
+          <w:sz w:val="22"/>
+        </w:rPr>
+        <w:t>TO_CHAR(order_</w:t>
+      </w:r>
+      <w:proofErr w:type="spellStart"/>
+      <w:r>
+        <w:rPr>
+          <w:b/>
+          <w:color w:val="244061" w:themeColor="accent1" w:themeShade="80"/>
+          <w:sz w:val="22"/>
+        </w:rPr>
+        <w:t>dt</w:t>
+      </w:r>
+      <w:proofErr w:type="spellEnd"/>
+      <w:r>
+        <w:rPr>
+          <w:b/>
+          <w:color w:val="244061" w:themeColor="accent1" w:themeShade="80"/>
+          <w:sz w:val="22"/>
+        </w:rPr>
+        <w:t>,'YYYY')</w:t>
+      </w:r>
+    </w:p>
+    <w:p>
+      <w:pPr>
+        <w:pStyle w:val="BodyText"/>
+        <w:rPr>
+          <w:b/>
+          <w:color w:val="244061" w:themeColor="accent1" w:themeShade="80"/>
+          <w:sz w:val="22"/>
+        </w:rPr>
+      </w:pPr>
+      <w:r>
+        <w:rPr>
+          <w:b/>
+          <w:color w:val="244061" w:themeColor="accent1" w:themeShade="80"/>
+          <w:sz w:val="22"/>
+        </w:rPr>
+        <w:t xml:space="preserve">  || '-'</w:t>
+      </w:r>
+    </w:p>
+    <w:p>
+      <w:pPr>
+        <w:pStyle w:val="BodyText"/>
+        <w:rPr>
+          <w:b/>
+          <w:color w:val="244061" w:themeColor="accent1" w:themeShade="80"/>
+          <w:sz w:val="22"/>
+        </w:rPr>
+      </w:pPr>
+      <w:r>
+        <w:rPr>
+          <w:b/>
+          <w:color w:val="244061" w:themeColor="accent1" w:themeShade="80"/>
+          <w:sz w:val="22"/>
+        </w:rPr>
+        <w:t xml:space="preserve">  || TO_</w:t>
+      </w:r>
+      <w:proofErr w:type="gramStart"/>
+      <w:r>
+        <w:rPr>
+          <w:b/>
+          <w:color w:val="244061" w:themeColor="accent1" w:themeShade="80"/>
+          <w:sz w:val="22"/>
+        </w:rPr>
+        <w:t>CHAR(</w:t>
+      </w:r>
+      <w:proofErr w:type="gramEnd"/>
+      <w:r>
+        <w:rPr>
+          <w:b/>
+          <w:color w:val="244061" w:themeColor="accent1" w:themeShade="80"/>
+          <w:sz w:val="22"/>
+        </w:rPr>
+        <w:t>order_</w:t>
+      </w:r>
+      <w:proofErr w:type="spellStart"/>
+      <w:r>
+        <w:rPr>
+          <w:b/>
+          <w:color w:val="244061" w:themeColor="accent1" w:themeShade="80"/>
+          <w:sz w:val="22"/>
+        </w:rPr>
+        <w:t>dt</w:t>
+      </w:r>
+      <w:proofErr w:type="spellEnd"/>
+      <w:r>
+        <w:rPr>
+          <w:b/>
+          <w:color w:val="244061" w:themeColor="accent1" w:themeShade="80"/>
+          <w:sz w:val="22"/>
+        </w:rPr>
+        <w:t>,'Mon') ), ' ')              AS MONTH,</w:t>
+      </w:r>
+    </w:p>
+    <w:p>
+      <w:pPr>
+        <w:pStyle w:val="BodyText"/>
+        <w:rPr>
+          <w:b/>
+          <w:color w:val="244061" w:themeColor="accent1" w:themeShade="80"/>
+          <w:sz w:val="22"/>
+        </w:rPr>
+      </w:pPr>
+      <w:r>
+        <w:rPr>
+          <w:b/>
+          <w:color w:val="244061" w:themeColor="accent1" w:themeShade="80"/>
+          <w:sz w:val="22"/>
+        </w:rPr>
+        <w:t xml:space="preserve">  </w:t>
+      </w:r>
+      <w:proofErr w:type="gramStart"/>
+      <w:r>
+        <w:rPr>
+          <w:b/>
+          <w:color w:val="244061" w:themeColor="accent1" w:themeShade="80"/>
+          <w:sz w:val="22"/>
+        </w:rPr>
+        <w:t>DECODE(</w:t>
+      </w:r>
+      <w:proofErr w:type="gramEnd"/>
+      <w:r>
+        <w:rPr>
+          <w:b/>
+          <w:color w:val="244061" w:themeColor="accent1" w:themeShade="80"/>
+          <w:sz w:val="22"/>
+        </w:rPr>
+        <w:t>GROUPING(</w:t>
+      </w:r>
+      <w:proofErr w:type="spellStart"/>
+      <w:r>
+        <w:rPr>
+          <w:b/>
+          <w:color w:val="244061" w:themeColor="accent1" w:themeShade="80"/>
+          <w:sz w:val="22"/>
+        </w:rPr>
+        <w:t>order_dt</w:t>
+      </w:r>
+      <w:proofErr w:type="spellEnd"/>
+      <w:r>
+        <w:rPr>
+          <w:b/>
+          <w:color w:val="244061" w:themeColor="accent1" w:themeShade="80"/>
+          <w:sz w:val="22"/>
+        </w:rPr>
+        <w:t xml:space="preserve">), 1, ' ', </w:t>
+      </w:r>
+      <w:proofErr w:type="spellStart"/>
+      <w:r>
+        <w:rPr>
+          <w:b/>
+          <w:color w:val="244061" w:themeColor="accent1" w:themeShade="80"/>
+          <w:sz w:val="22"/>
+        </w:rPr>
+        <w:t>order_dt</w:t>
+      </w:r>
+      <w:proofErr w:type="spellEnd"/>
+      <w:r>
+        <w:rPr>
+          <w:b/>
+          <w:color w:val="244061" w:themeColor="accent1" w:themeShade="80"/>
+          <w:sz w:val="22"/>
+        </w:rPr>
+        <w:t>)    AS DAY,</w:t>
+      </w:r>
+    </w:p>
+    <w:p>
+      <w:pPr>
+        <w:pStyle w:val="BodyText"/>
+        <w:rPr>
+          <w:b/>
+          <w:color w:val="244061" w:themeColor="accent1" w:themeShade="80"/>
+          <w:sz w:val="22"/>
+        </w:rPr>
+      </w:pPr>
+      <w:r>
+        <w:rPr>
+          <w:b/>
+          <w:color w:val="244061" w:themeColor="accent1" w:themeShade="80"/>
+          <w:sz w:val="22"/>
+        </w:rPr>
+        <w:lastRenderedPageBreak/>
+        <w:t xml:space="preserve">  TO_</w:t>
+      </w:r>
+      <w:proofErr w:type="gramStart"/>
+      <w:r>
+        <w:rPr>
+          <w:b/>
+          <w:color w:val="244061" w:themeColor="accent1" w:themeShade="80"/>
+          <w:sz w:val="22"/>
+        </w:rPr>
+        <w:t>CHAR(</w:t>
+      </w:r>
+      <w:proofErr w:type="gramEnd"/>
+      <w:r>
+        <w:rPr>
+          <w:b/>
+          <w:color w:val="244061" w:themeColor="accent1" w:themeShade="80"/>
+          <w:sz w:val="22"/>
+        </w:rPr>
+        <w:t>SUM(</w:t>
+      </w:r>
+      <w:proofErr w:type="spellStart"/>
+      <w:r>
+        <w:rPr>
+          <w:b/>
+          <w:color w:val="244061" w:themeColor="accent1" w:themeShade="80"/>
+          <w:sz w:val="22"/>
+        </w:rPr>
+        <w:t>sum_of_payment</w:t>
+      </w:r>
+      <w:proofErr w:type="spellEnd"/>
+      <w:r>
+        <w:rPr>
+          <w:b/>
+          <w:color w:val="244061" w:themeColor="accent1" w:themeShade="80"/>
+          <w:sz w:val="22"/>
+        </w:rPr>
+        <w:t>), '999,999,999,999') AS sales</w:t>
+      </w:r>
+    </w:p>
+    <w:p>
+      <w:pPr>
+        <w:pStyle w:val="BodyText"/>
+        <w:rPr>
+          <w:b/>
+          <w:color w:val="244061" w:themeColor="accent1" w:themeShade="80"/>
+          <w:sz w:val="22"/>
+        </w:rPr>
+      </w:pPr>
+      <w:r>
+        <w:rPr>
+          <w:b/>
+          <w:color w:val="244061" w:themeColor="accent1" w:themeShade="80"/>
+          <w:sz w:val="22"/>
+        </w:rPr>
+        <w:t xml:space="preserve">FROM </w:t>
+      </w:r>
+      <w:proofErr w:type="spellStart"/>
+      <w:r>
+        <w:rPr>
+          <w:b/>
+          <w:color w:val="244061" w:themeColor="accent1" w:themeShade="80"/>
+          <w:sz w:val="22"/>
+        </w:rPr>
+        <w:t>ce_orders</w:t>
+      </w:r>
+      <w:proofErr w:type="spellEnd"/>
+      <w:r>
+        <w:rPr>
+          <w:b/>
+          <w:color w:val="244061" w:themeColor="accent1" w:themeShade="80"/>
+          <w:sz w:val="22"/>
+        </w:rPr>
+        <w:t xml:space="preserve"> </w:t>
+      </w:r>
+      <w:proofErr w:type="spellStart"/>
+      <w:proofErr w:type="gramStart"/>
+      <w:r>
+        <w:rPr>
+          <w:b/>
+          <w:color w:val="244061" w:themeColor="accent1" w:themeShade="80"/>
+          <w:sz w:val="22"/>
+        </w:rPr>
+        <w:t>dt</w:t>
+      </w:r>
+      <w:proofErr w:type="spellEnd"/>
+      <w:proofErr w:type="gramEnd"/>
+    </w:p>
+    <w:p>
+      <w:pPr>
+        <w:pStyle w:val="BodyText"/>
+        <w:rPr>
+          <w:b/>
+          <w:color w:val="244061" w:themeColor="accent1" w:themeShade="80"/>
+          <w:sz w:val="22"/>
+        </w:rPr>
+      </w:pPr>
+      <w:r>
+        <w:rPr>
+          <w:b/>
+          <w:color w:val="244061" w:themeColor="accent1" w:themeShade="80"/>
+          <w:sz w:val="22"/>
+        </w:rPr>
+        <w:t>WHERE TO_</w:t>
+      </w:r>
+      <w:proofErr w:type="gramStart"/>
+      <w:r>
+        <w:rPr>
+          <w:b/>
+          <w:color w:val="244061" w:themeColor="accent1" w:themeShade="80"/>
+          <w:sz w:val="22"/>
+        </w:rPr>
+        <w:t>CHAR(</w:t>
+      </w:r>
+      <w:proofErr w:type="gramEnd"/>
+      <w:r>
+        <w:rPr>
+          <w:b/>
+          <w:color w:val="244061" w:themeColor="accent1" w:themeShade="80"/>
+          <w:sz w:val="22"/>
+        </w:rPr>
+        <w:t>order_</w:t>
+      </w:r>
+      <w:proofErr w:type="spellStart"/>
+      <w:r>
+        <w:rPr>
+          <w:b/>
+          <w:color w:val="244061" w:themeColor="accent1" w:themeShade="80"/>
+          <w:sz w:val="22"/>
+        </w:rPr>
+        <w:t>dt</w:t>
+      </w:r>
+      <w:proofErr w:type="spellEnd"/>
+      <w:r>
+        <w:rPr>
+          <w:b/>
+          <w:color w:val="244061" w:themeColor="accent1" w:themeShade="80"/>
+          <w:sz w:val="22"/>
+        </w:rPr>
+        <w:t>,'YYYY') = 2016</w:t>
+      </w:r>
+    </w:p>
+    <w:p>
+      <w:pPr>
+        <w:pStyle w:val="BodyText"/>
+        <w:rPr>
+          <w:b/>
+          <w:color w:val="244061" w:themeColor="accent1" w:themeShade="80"/>
+          <w:sz w:val="22"/>
+        </w:rPr>
+      </w:pPr>
+      <w:r>
+        <w:rPr>
+          <w:b/>
+          <w:color w:val="244061" w:themeColor="accent1" w:themeShade="80"/>
+          <w:sz w:val="22"/>
+        </w:rPr>
+        <w:t xml:space="preserve">GROUP BY </w:t>
+      </w:r>
+      <w:proofErr w:type="gramStart"/>
+      <w:r>
+        <w:rPr>
+          <w:b/>
+          <w:color w:val="244061" w:themeColor="accent1" w:themeShade="80"/>
+          <w:sz w:val="22"/>
+        </w:rPr>
+        <w:t>ROLLUP(</w:t>
+      </w:r>
+      <w:proofErr w:type="gramEnd"/>
+      <w:r>
+        <w:rPr>
+          <w:b/>
+          <w:color w:val="244061" w:themeColor="accent1" w:themeShade="80"/>
+          <w:sz w:val="22"/>
+        </w:rPr>
+        <w:t xml:space="preserve"> TO_CHAR(order_</w:t>
+      </w:r>
+      <w:proofErr w:type="spellStart"/>
+      <w:r>
+        <w:rPr>
+          <w:b/>
+          <w:color w:val="244061" w:themeColor="accent1" w:themeShade="80"/>
+          <w:sz w:val="22"/>
+        </w:rPr>
+        <w:t>dt</w:t>
+      </w:r>
+      <w:proofErr w:type="spellEnd"/>
+      <w:r>
+        <w:rPr>
+          <w:b/>
+          <w:color w:val="244061" w:themeColor="accent1" w:themeShade="80"/>
+          <w:sz w:val="22"/>
+        </w:rPr>
+        <w:t>,'YYYY'), upper(TO_CHAR(order_</w:t>
+      </w:r>
+      <w:proofErr w:type="spellStart"/>
+      <w:r>
+        <w:rPr>
+          <w:b/>
+          <w:color w:val="244061" w:themeColor="accent1" w:themeShade="80"/>
+          <w:sz w:val="22"/>
+        </w:rPr>
+        <w:t>dt</w:t>
+      </w:r>
+      <w:proofErr w:type="spellEnd"/>
+      <w:r>
+        <w:rPr>
+          <w:b/>
+          <w:color w:val="244061" w:themeColor="accent1" w:themeShade="80"/>
+          <w:sz w:val="22"/>
+        </w:rPr>
+        <w:t>,'YYYY'))</w:t>
+      </w:r>
+    </w:p>
+    <w:p>
+      <w:pPr>
+        <w:pStyle w:val="BodyText"/>
+        <w:rPr>
+          <w:b/>
+          <w:color w:val="244061" w:themeColor="accent1" w:themeShade="80"/>
+          <w:sz w:val="22"/>
+        </w:rPr>
+      </w:pPr>
+      <w:r>
+        <w:rPr>
+          <w:b/>
+          <w:color w:val="244061" w:themeColor="accent1" w:themeShade="80"/>
+          <w:sz w:val="22"/>
+        </w:rPr>
+        <w:t xml:space="preserve">  || '-'</w:t>
+      </w:r>
+    </w:p>
+    <w:p>
+      <w:pPr>
+        <w:pStyle w:val="BodyText"/>
+        <w:rPr>
+          <w:b/>
+          <w:color w:val="244061" w:themeColor="accent1" w:themeShade="80"/>
+          <w:sz w:val="22"/>
+        </w:rPr>
+      </w:pPr>
+      <w:r>
+        <w:rPr>
+          <w:b/>
+          <w:color w:val="244061" w:themeColor="accent1" w:themeShade="80"/>
+          <w:sz w:val="22"/>
+        </w:rPr>
+        <w:t xml:space="preserve">  || 'Q'</w:t>
+      </w:r>
+    </w:p>
+    <w:p>
+      <w:pPr>
+        <w:pStyle w:val="BodyText"/>
+        <w:rPr>
+          <w:b/>
+          <w:color w:val="244061" w:themeColor="accent1" w:themeShade="80"/>
+          <w:sz w:val="22"/>
+        </w:rPr>
+      </w:pPr>
+      <w:r>
+        <w:rPr>
+          <w:b/>
+          <w:color w:val="244061" w:themeColor="accent1" w:themeShade="80"/>
+          <w:sz w:val="22"/>
+        </w:rPr>
+        <w:t xml:space="preserve">  || TO_</w:t>
+      </w:r>
+      <w:proofErr w:type="gramStart"/>
+      <w:r>
+        <w:rPr>
+          <w:b/>
+          <w:color w:val="244061" w:themeColor="accent1" w:themeShade="80"/>
+          <w:sz w:val="22"/>
+        </w:rPr>
+        <w:t>CHAR(</w:t>
+      </w:r>
+      <w:proofErr w:type="gramEnd"/>
+      <w:r>
+        <w:rPr>
+          <w:b/>
+          <w:color w:val="244061" w:themeColor="accent1" w:themeShade="80"/>
+          <w:sz w:val="22"/>
+        </w:rPr>
+        <w:t>order_</w:t>
+      </w:r>
+      <w:proofErr w:type="spellStart"/>
+      <w:r>
+        <w:rPr>
+          <w:b/>
+          <w:color w:val="244061" w:themeColor="accent1" w:themeShade="80"/>
+          <w:sz w:val="22"/>
+        </w:rPr>
+        <w:t>dt</w:t>
+      </w:r>
+      <w:proofErr w:type="spellEnd"/>
+      <w:r>
+        <w:rPr>
+          <w:b/>
+          <w:color w:val="244061" w:themeColor="accent1" w:themeShade="80"/>
+          <w:sz w:val="22"/>
+        </w:rPr>
+        <w:t>,'Q'), upper(TO_CHAR(order_</w:t>
+      </w:r>
+      <w:proofErr w:type="spellStart"/>
+      <w:r>
+        <w:rPr>
+          <w:b/>
+          <w:color w:val="244061" w:themeColor="accent1" w:themeShade="80"/>
+          <w:sz w:val="22"/>
+        </w:rPr>
+        <w:t>dt</w:t>
+      </w:r>
+      <w:proofErr w:type="spellEnd"/>
+      <w:r>
+        <w:rPr>
+          <w:b/>
+          <w:color w:val="244061" w:themeColor="accent1" w:themeShade="80"/>
+          <w:sz w:val="22"/>
+        </w:rPr>
+        <w:t>,'YYYY')</w:t>
+      </w:r>
+    </w:p>
+    <w:p>
+      <w:pPr>
+        <w:pStyle w:val="BodyText"/>
+        <w:rPr>
+          <w:b/>
+          <w:color w:val="244061" w:themeColor="accent1" w:themeShade="80"/>
+          <w:sz w:val="22"/>
+        </w:rPr>
+      </w:pPr>
+      <w:r>
+        <w:rPr>
+          <w:b/>
+          <w:color w:val="244061" w:themeColor="accent1" w:themeShade="80"/>
+          <w:sz w:val="22"/>
+        </w:rPr>
+        <w:t xml:space="preserve">  || '-'</w:t>
+      </w:r>
+    </w:p>
+    <w:p>
+      <w:pPr>
+        <w:pStyle w:val="BodyText"/>
+        <w:rPr>
+          <w:b/>
+          <w:color w:val="244061" w:themeColor="accent1" w:themeShade="80"/>
+          <w:sz w:val="22"/>
+        </w:rPr>
+      </w:pPr>
+      <w:r>
+        <w:rPr>
+          <w:b/>
+          <w:color w:val="244061" w:themeColor="accent1" w:themeShade="80"/>
+          <w:sz w:val="22"/>
+        </w:rPr>
+        <w:t xml:space="preserve">  || TO_</w:t>
+      </w:r>
+      <w:proofErr w:type="gramStart"/>
+      <w:r>
+        <w:rPr>
+          <w:b/>
+          <w:color w:val="244061" w:themeColor="accent1" w:themeShade="80"/>
+          <w:sz w:val="22"/>
+        </w:rPr>
+        <w:t>CHAR(</w:t>
+      </w:r>
+      <w:proofErr w:type="gramEnd"/>
+      <w:r>
+        <w:rPr>
+          <w:b/>
+          <w:color w:val="244061" w:themeColor="accent1" w:themeShade="80"/>
+          <w:sz w:val="22"/>
+        </w:rPr>
+        <w:t>order_</w:t>
+      </w:r>
+      <w:proofErr w:type="spellStart"/>
+      <w:r>
+        <w:rPr>
+          <w:b/>
+          <w:color w:val="244061" w:themeColor="accent1" w:themeShade="80"/>
+          <w:sz w:val="22"/>
+        </w:rPr>
+        <w:t>dt</w:t>
+      </w:r>
+      <w:proofErr w:type="spellEnd"/>
+      <w:r>
+        <w:rPr>
+          <w:b/>
+          <w:color w:val="244061" w:themeColor="accent1" w:themeShade="80"/>
+          <w:sz w:val="22"/>
+        </w:rPr>
+        <w:t xml:space="preserve">,'Mon') ), </w:t>
+      </w:r>
+      <w:proofErr w:type="spellStart"/>
+      <w:r>
+        <w:rPr>
+          <w:b/>
+          <w:color w:val="244061" w:themeColor="accent1" w:themeShade="80"/>
+          <w:sz w:val="22"/>
+        </w:rPr>
+        <w:t>order_dt</w:t>
+      </w:r>
+      <w:proofErr w:type="spellEnd"/>
+      <w:r>
+        <w:rPr>
+          <w:b/>
+          <w:color w:val="244061" w:themeColor="accent1" w:themeShade="80"/>
+          <w:sz w:val="22"/>
+        </w:rPr>
+        <w:t xml:space="preserve"> );</w:t>
+      </w:r>
+    </w:p>
+    <w:p>
+      <w:pPr>
+        <w:pStyle w:val="BodyText"/>
+        <w:spacing w:after="0"/>
+      </w:pPr>
+    </w:p>
+    <w:p>
+      <w:pPr>
+        <w:pStyle w:val="BodyText"/>
+        <w:spacing w:after="0"/>
+      </w:pPr>
+      <w:r>
+        <w:rPr>
+          <w:noProof/>
+        </w:rPr>
+        <w:drawing>
+          <wp:inline distT="0" distB="0" distL="0" distR="0" wp14:anchorId="427D5CF1" wp14:editId="5E637452">
+            <wp:extent cx="5941695" cy="922020"/>
+            <wp:effectExtent l="0" t="0" r="1905" b="0"/>
+            <wp:docPr id="3" name="Picture 3"/>
+            <wp:cNvGraphicFramePr>
+              <a:graphicFrameLocks xmlns:a="http://schemas.openxmlformats.org/drawingml/2006/main" noChangeAspect="1"/>
+            </wp:cNvGraphicFramePr>
+            <a:graphic xmlns:a="http://schemas.openxmlformats.org/drawingml/2006/main">
+              <a:graphicData uri="http://schemas.openxmlformats.org/drawingml/2006/picture">
+                <pic:pic xmlns:pic="http://schemas.openxmlformats.org/drawingml/2006/picture">
+                  <pic:nvPicPr>
+                    <pic:cNvPr id="1" name=""/>
+                    <pic:cNvPicPr/>
+                  </pic:nvPicPr>
+                  <pic:blipFill>
+                    <a:blip r:embed="rId23"/>
+                    <a:stretch>
+                      <a:fillRect/>
+                    </a:stretch>
+                  </pic:blipFill>
+                  <pic:spPr>
+                    <a:xfrm>
+                      <a:off x="0" y="0"/>
+                      <a:ext cx="5941695" cy="922020"/>
+                    </a:xfrm>
+                    <a:prstGeom prst="rect">
+                      <a:avLst/>
+                    </a:prstGeom>
+                  </pic:spPr>
+                </pic:pic>
+              </a:graphicData>
+            </a:graphic>
+          </wp:inline>
+        </w:drawing>
+      </w:r>
+    </w:p>
+    <w:p>
+      <w:pPr>
+        <w:pStyle w:val="BodyText"/>
+        <w:spacing w:after="0"/>
+      </w:pPr>
+    </w:p>
+    <w:p>
+      <w:pPr>
+        <w:pStyle w:val="BodyText"/>
+        <w:spacing w:after="0"/>
+      </w:pPr>
+    </w:p>
+    <w:p>
+      <w:pPr>
+        <w:pStyle w:val="BodyText"/>
+        <w:spacing w:after="0"/>
+        <w:rPr>
+          <w:sz w:val="24"/>
+          <w:szCs w:val="24"/>
+        </w:rPr>
+      </w:pPr>
+      <w:r>
+        <w:rPr>
+          <w:sz w:val="24"/>
+          <w:szCs w:val="24"/>
+        </w:rPr>
+        <w:t>EXPLAIN PLAN for the script:</w:t>
+      </w:r>
+    </w:p>
+    <w:p>
+      <w:pPr>
+        <w:pStyle w:val="BodyText"/>
+        <w:spacing w:after="0"/>
+        <w:rPr>
+          <w:color w:val="244061" w:themeColor="accent1" w:themeShade="80"/>
+        </w:rPr>
+      </w:pPr>
+    </w:p>
+    <w:p>
+      <w:pPr>
+        <w:pStyle w:val="BodyText"/>
+        <w:spacing w:after="0"/>
+        <w:rPr>
+          <w:color w:val="244061" w:themeColor="accent1" w:themeShade="80"/>
+        </w:rPr>
+      </w:pPr>
+    </w:p>
+    <w:p>
+      <w:pPr>
+        <w:pStyle w:val="BodyText"/>
+        <w:spacing w:after="0"/>
+      </w:pPr>
+    </w:p>
+    <w:p>
+      <w:pPr>
+        <w:pStyle w:val="BodyText"/>
+        <w:spacing w:after="0"/>
+      </w:pPr>
+      <w:r>
+        <w:rPr>
+          <w:noProof/>
+        </w:rPr>
+        <w:drawing>
+          <wp:inline distT="0" distB="0" distL="0" distR="0" wp14:anchorId="287267C6" wp14:editId="4803E5AE">
+            <wp:extent cx="5704399" cy="2939683"/>
+            <wp:effectExtent l="0" t="0" r="0" b="0"/>
+            <wp:docPr id="11" name="Picture 11"/>
+            <wp:cNvGraphicFramePr>
+              <a:graphicFrameLocks xmlns:a="http://schemas.openxmlformats.org/drawingml/2006/main" noChangeAspect="1"/>
+            </wp:cNvGraphicFramePr>
+            <a:graphic xmlns:a="http://schemas.openxmlformats.org/drawingml/2006/main">
+              <a:graphicData uri="http://schemas.openxmlformats.org/drawingml/2006/picture">
+                <pic:pic xmlns:pic="http://schemas.openxmlformats.org/drawingml/2006/picture">
+                  <pic:nvPicPr>
+                    <pic:cNvPr id="1" name=""/>
+                    <pic:cNvPicPr/>
+                  </pic:nvPicPr>
+                  <pic:blipFill>
+                    <a:blip r:embed="rId24"/>
+                    <a:stretch>
+                      <a:fillRect/>
+                    </a:stretch>
+                  </pic:blipFill>
+                  <pic:spPr>
+                    <a:xfrm>
+                      <a:off x="0" y="0"/>
+                      <a:ext cx="5706128" cy="2940574"/>
+                    </a:xfrm>
+                    <a:prstGeom prst="rect">
+                      <a:avLst/>
+                    </a:prstGeom>
+                  </pic:spPr>
+                </pic:pic>
+              </a:graphicData>
+            </a:graphic>
+          </wp:inline>
+        </w:drawing>
+      </w:r>
+    </w:p>
+    <w:p>
+      <w:pPr>
+        <w:pStyle w:val="BodyText"/>
+        <w:spacing w:after="0"/>
+      </w:pPr>
+    </w:p>
+    <w:p>
+      <w:pPr>
+        <w:pStyle w:val="BodyText"/>
+        <w:spacing w:after="0"/>
+        <w:rPr>
+          <w:b/>
+          <w:sz w:val="24"/>
+          <w:szCs w:val="24"/>
+        </w:rPr>
+      </w:pPr>
+      <w:r>
+        <w:rPr>
+          <w:b/>
+          <w:sz w:val="24"/>
+          <w:szCs w:val="24"/>
+        </w:rPr>
+        <w:t>Performance of the DM Layer:</w:t>
+      </w:r>
+    </w:p>
+    <w:p>
+      <w:pPr>
+        <w:pStyle w:val="BodyText"/>
+        <w:rPr>
+          <w:b/>
+          <w:color w:val="244061" w:themeColor="accent1" w:themeShade="80"/>
+          <w:sz w:val="28"/>
+        </w:rPr>
+      </w:pPr>
+    </w:p>
+    <w:p>
+      <w:pPr>
+        <w:pStyle w:val="BodyText"/>
+        <w:rPr>
+          <w:b/>
+          <w:color w:val="244061" w:themeColor="accent1" w:themeShade="80"/>
+          <w:sz w:val="22"/>
+        </w:rPr>
+      </w:pPr>
+      <w:r>
+        <w:rPr>
+          <w:b/>
+          <w:color w:val="244061" w:themeColor="accent1" w:themeShade="80"/>
+          <w:sz w:val="22"/>
+        </w:rPr>
+        <w:t xml:space="preserve">SELECT </w:t>
+      </w:r>
+      <w:proofErr w:type="gramStart"/>
+      <w:r>
+        <w:rPr>
+          <w:b/>
+          <w:color w:val="244061" w:themeColor="accent1" w:themeShade="80"/>
+          <w:sz w:val="22"/>
+        </w:rPr>
+        <w:t>DECODE(</w:t>
+      </w:r>
+      <w:proofErr w:type="gramEnd"/>
+      <w:r>
+        <w:rPr>
+          <w:b/>
+          <w:color w:val="244061" w:themeColor="accent1" w:themeShade="80"/>
+          <w:sz w:val="22"/>
+        </w:rPr>
+        <w:t>GROUPING_ID(TO_CHAR(event_</w:t>
+      </w:r>
+      <w:proofErr w:type="spellStart"/>
+      <w:r>
+        <w:rPr>
+          <w:b/>
+          <w:color w:val="244061" w:themeColor="accent1" w:themeShade="80"/>
+          <w:sz w:val="22"/>
+        </w:rPr>
+        <w:t>dt</w:t>
+      </w:r>
+      <w:proofErr w:type="spellEnd"/>
+      <w:r>
+        <w:rPr>
+          <w:b/>
+          <w:color w:val="244061" w:themeColor="accent1" w:themeShade="80"/>
+          <w:sz w:val="22"/>
+        </w:rPr>
+        <w:t>,'YYYY'), upper(TO_CHAR(event_</w:t>
+      </w:r>
+      <w:proofErr w:type="spellStart"/>
+      <w:r>
+        <w:rPr>
+          <w:b/>
+          <w:color w:val="244061" w:themeColor="accent1" w:themeShade="80"/>
+          <w:sz w:val="22"/>
+        </w:rPr>
+        <w:t>dt</w:t>
+      </w:r>
+      <w:proofErr w:type="spellEnd"/>
+      <w:r>
+        <w:rPr>
+          <w:b/>
+          <w:color w:val="244061" w:themeColor="accent1" w:themeShade="80"/>
+          <w:sz w:val="22"/>
+        </w:rPr>
+        <w:t>,'YYYY'))</w:t>
+      </w:r>
+    </w:p>
+    <w:p>
+      <w:pPr>
+        <w:pStyle w:val="BodyText"/>
+        <w:rPr>
+          <w:b/>
+          <w:color w:val="244061" w:themeColor="accent1" w:themeShade="80"/>
+          <w:sz w:val="22"/>
+        </w:rPr>
+      </w:pPr>
+      <w:r>
+        <w:rPr>
+          <w:b/>
+          <w:color w:val="244061" w:themeColor="accent1" w:themeShade="80"/>
+          <w:sz w:val="22"/>
+        </w:rPr>
+        <w:t xml:space="preserve">  || '-'</w:t>
+      </w:r>
+    </w:p>
+    <w:p>
+      <w:pPr>
+        <w:pStyle w:val="BodyText"/>
+        <w:rPr>
+          <w:b/>
+          <w:color w:val="244061" w:themeColor="accent1" w:themeShade="80"/>
+          <w:sz w:val="22"/>
+        </w:rPr>
+      </w:pPr>
+      <w:r>
+        <w:rPr>
+          <w:b/>
+          <w:color w:val="244061" w:themeColor="accent1" w:themeShade="80"/>
+          <w:sz w:val="22"/>
+        </w:rPr>
+        <w:t xml:space="preserve">  || 'Q'</w:t>
+      </w:r>
+    </w:p>
+    <w:p>
+      <w:pPr>
+        <w:pStyle w:val="BodyText"/>
+        <w:rPr>
+          <w:b/>
+          <w:color w:val="244061" w:themeColor="accent1" w:themeShade="80"/>
+          <w:sz w:val="22"/>
+        </w:rPr>
+      </w:pPr>
+      <w:r>
+        <w:rPr>
+          <w:b/>
+          <w:color w:val="244061" w:themeColor="accent1" w:themeShade="80"/>
+          <w:sz w:val="22"/>
+        </w:rPr>
+        <w:lastRenderedPageBreak/>
+        <w:t xml:space="preserve">  || TO_</w:t>
+      </w:r>
+      <w:proofErr w:type="gramStart"/>
+      <w:r>
+        <w:rPr>
+          <w:b/>
+          <w:color w:val="244061" w:themeColor="accent1" w:themeShade="80"/>
+          <w:sz w:val="22"/>
+        </w:rPr>
+        <w:t>CHAR(</w:t>
+      </w:r>
+      <w:proofErr w:type="gramEnd"/>
+      <w:r>
+        <w:rPr>
+          <w:b/>
+          <w:color w:val="244061" w:themeColor="accent1" w:themeShade="80"/>
+          <w:sz w:val="22"/>
+        </w:rPr>
+        <w:t>event_</w:t>
+      </w:r>
+      <w:proofErr w:type="spellStart"/>
+      <w:r>
+        <w:rPr>
+          <w:b/>
+          <w:color w:val="244061" w:themeColor="accent1" w:themeShade="80"/>
+          <w:sz w:val="22"/>
+        </w:rPr>
+        <w:t>dt</w:t>
+      </w:r>
+      <w:proofErr w:type="spellEnd"/>
+      <w:r>
+        <w:rPr>
+          <w:b/>
+          <w:color w:val="244061" w:themeColor="accent1" w:themeShade="80"/>
+          <w:sz w:val="22"/>
+        </w:rPr>
+        <w:t>,'Q'), upper(TO_CHAR(event_</w:t>
+      </w:r>
+      <w:proofErr w:type="spellStart"/>
+      <w:r>
+        <w:rPr>
+          <w:b/>
+          <w:color w:val="244061" w:themeColor="accent1" w:themeShade="80"/>
+          <w:sz w:val="22"/>
+        </w:rPr>
+        <w:t>dt</w:t>
+      </w:r>
+      <w:proofErr w:type="spellEnd"/>
+      <w:r>
+        <w:rPr>
+          <w:b/>
+          <w:color w:val="244061" w:themeColor="accent1" w:themeShade="80"/>
+          <w:sz w:val="22"/>
+        </w:rPr>
+        <w:t>,'YYYY')</w:t>
+      </w:r>
+    </w:p>
+    <w:p>
+      <w:pPr>
+        <w:pStyle w:val="BodyText"/>
+        <w:rPr>
+          <w:b/>
+          <w:color w:val="244061" w:themeColor="accent1" w:themeShade="80"/>
+          <w:sz w:val="22"/>
+        </w:rPr>
+      </w:pPr>
+      <w:r>
+        <w:rPr>
+          <w:b/>
+          <w:color w:val="244061" w:themeColor="accent1" w:themeShade="80"/>
+          <w:sz w:val="22"/>
+        </w:rPr>
+        <w:t xml:space="preserve">  || '-'</w:t>
+      </w:r>
+    </w:p>
+    <w:p>
+      <w:pPr>
+        <w:pStyle w:val="BodyText"/>
+        <w:rPr>
+          <w:b/>
+          <w:color w:val="244061" w:themeColor="accent1" w:themeShade="80"/>
+          <w:sz w:val="22"/>
+        </w:rPr>
+      </w:pPr>
+      <w:r>
+        <w:rPr>
+          <w:b/>
+          <w:color w:val="244061" w:themeColor="accent1" w:themeShade="80"/>
+          <w:sz w:val="22"/>
+        </w:rPr>
+        <w:t xml:space="preserve">  || TO_</w:t>
+      </w:r>
+      <w:proofErr w:type="gramStart"/>
+      <w:r>
+        <w:rPr>
+          <w:b/>
+          <w:color w:val="244061" w:themeColor="accent1" w:themeShade="80"/>
+          <w:sz w:val="22"/>
+        </w:rPr>
+        <w:t>CHAR(</w:t>
+      </w:r>
+      <w:proofErr w:type="gramEnd"/>
+      <w:r>
+        <w:rPr>
+          <w:b/>
+          <w:color w:val="244061" w:themeColor="accent1" w:themeShade="80"/>
+          <w:sz w:val="22"/>
+        </w:rPr>
+        <w:t>event_</w:t>
+      </w:r>
+      <w:proofErr w:type="spellStart"/>
+      <w:r>
+        <w:rPr>
+          <w:b/>
+          <w:color w:val="244061" w:themeColor="accent1" w:themeShade="80"/>
+          <w:sz w:val="22"/>
+        </w:rPr>
+        <w:t>dt</w:t>
+      </w:r>
+      <w:proofErr w:type="spellEnd"/>
+      <w:r>
+        <w:rPr>
+          <w:b/>
+          <w:color w:val="244061" w:themeColor="accent1" w:themeShade="80"/>
+          <w:sz w:val="22"/>
+        </w:rPr>
+        <w:t xml:space="preserve">,'Mon') ), </w:t>
+      </w:r>
+      <w:proofErr w:type="spellStart"/>
+      <w:r>
+        <w:rPr>
+          <w:b/>
+          <w:color w:val="244061" w:themeColor="accent1" w:themeShade="80"/>
+          <w:sz w:val="22"/>
+        </w:rPr>
+        <w:t>event_dt</w:t>
+      </w:r>
+      <w:proofErr w:type="spellEnd"/>
+      <w:r>
+        <w:rPr>
+          <w:b/>
+          <w:color w:val="244061" w:themeColor="accent1" w:themeShade="80"/>
+          <w:sz w:val="22"/>
+        </w:rPr>
+        <w:t>), 7, 'GRAND TOTAL FOR '</w:t>
+      </w:r>
+    </w:p>
+    <w:p>
+      <w:pPr>
+        <w:pStyle w:val="BodyText"/>
+        <w:rPr>
+          <w:b/>
+          <w:color w:val="244061" w:themeColor="accent1" w:themeShade="80"/>
+          <w:sz w:val="22"/>
+        </w:rPr>
+      </w:pPr>
+      <w:r>
+        <w:rPr>
+          <w:b/>
+          <w:color w:val="244061" w:themeColor="accent1" w:themeShade="80"/>
+          <w:sz w:val="22"/>
+        </w:rPr>
+        <w:t xml:space="preserve">  || TO_</w:t>
+      </w:r>
+      <w:proofErr w:type="gramStart"/>
+      <w:r>
+        <w:rPr>
+          <w:b/>
+          <w:color w:val="244061" w:themeColor="accent1" w:themeShade="80"/>
+          <w:sz w:val="22"/>
+        </w:rPr>
+        <w:t>CHAR(</w:t>
+      </w:r>
+      <w:proofErr w:type="gramEnd"/>
+      <w:r>
+        <w:rPr>
+          <w:b/>
+          <w:color w:val="244061" w:themeColor="accent1" w:themeShade="80"/>
+          <w:sz w:val="22"/>
+        </w:rPr>
+        <w:t>event_</w:t>
+      </w:r>
+      <w:proofErr w:type="spellStart"/>
+      <w:r>
+        <w:rPr>
+          <w:b/>
+          <w:color w:val="244061" w:themeColor="accent1" w:themeShade="80"/>
+          <w:sz w:val="22"/>
+        </w:rPr>
+        <w:t>dt</w:t>
+      </w:r>
+      <w:proofErr w:type="spellEnd"/>
+      <w:r>
+        <w:rPr>
+          <w:b/>
+          <w:color w:val="244061" w:themeColor="accent1" w:themeShade="80"/>
+          <w:sz w:val="22"/>
+        </w:rPr>
+        <w:t>,'YYYY'), ' ') AS YEAR,</w:t>
+      </w:r>
+    </w:p>
+    <w:p>
+      <w:pPr>
+        <w:pStyle w:val="BodyText"/>
+        <w:rPr>
+          <w:b/>
+          <w:color w:val="244061" w:themeColor="accent1" w:themeShade="80"/>
+          <w:sz w:val="22"/>
+        </w:rPr>
+      </w:pPr>
+      <w:r>
+        <w:rPr>
+          <w:b/>
+          <w:color w:val="244061" w:themeColor="accent1" w:themeShade="80"/>
+          <w:sz w:val="22"/>
+        </w:rPr>
+        <w:t xml:space="preserve">  </w:t>
+      </w:r>
+      <w:proofErr w:type="gramStart"/>
+      <w:r>
+        <w:rPr>
+          <w:b/>
+          <w:color w:val="244061" w:themeColor="accent1" w:themeShade="80"/>
+          <w:sz w:val="22"/>
+        </w:rPr>
+        <w:t>DECODE(</w:t>
+      </w:r>
+      <w:proofErr w:type="gramEnd"/>
+      <w:r>
+        <w:rPr>
+          <w:b/>
+          <w:color w:val="244061" w:themeColor="accent1" w:themeShade="80"/>
+          <w:sz w:val="22"/>
+        </w:rPr>
+        <w:t>GROUPING_ID(TO_CHAR(event_</w:t>
+      </w:r>
+      <w:proofErr w:type="spellStart"/>
+      <w:r>
+        <w:rPr>
+          <w:b/>
+          <w:color w:val="244061" w:themeColor="accent1" w:themeShade="80"/>
+          <w:sz w:val="22"/>
+        </w:rPr>
+        <w:t>dt</w:t>
+      </w:r>
+      <w:proofErr w:type="spellEnd"/>
+      <w:r>
+        <w:rPr>
+          <w:b/>
+          <w:color w:val="244061" w:themeColor="accent1" w:themeShade="80"/>
+          <w:sz w:val="22"/>
+        </w:rPr>
+        <w:t>,'YYYY'), upper(TO_CHAR(event_</w:t>
+      </w:r>
+      <w:proofErr w:type="spellStart"/>
+      <w:r>
+        <w:rPr>
+          <w:b/>
+          <w:color w:val="244061" w:themeColor="accent1" w:themeShade="80"/>
+          <w:sz w:val="22"/>
+        </w:rPr>
+        <w:t>dt</w:t>
+      </w:r>
+      <w:proofErr w:type="spellEnd"/>
+      <w:r>
+        <w:rPr>
+          <w:b/>
+          <w:color w:val="244061" w:themeColor="accent1" w:themeShade="80"/>
+          <w:sz w:val="22"/>
+        </w:rPr>
+        <w:t>,'YYYY'))</w:t>
+      </w:r>
+    </w:p>
+    <w:p>
+      <w:pPr>
+        <w:pStyle w:val="BodyText"/>
+        <w:rPr>
+          <w:b/>
+          <w:color w:val="244061" w:themeColor="accent1" w:themeShade="80"/>
+          <w:sz w:val="22"/>
+        </w:rPr>
+      </w:pPr>
+      <w:r>
+        <w:rPr>
+          <w:b/>
+          <w:color w:val="244061" w:themeColor="accent1" w:themeShade="80"/>
+          <w:sz w:val="22"/>
+        </w:rPr>
+        <w:t xml:space="preserve">  || '-'</w:t>
+      </w:r>
+    </w:p>
+    <w:p>
+      <w:pPr>
+        <w:pStyle w:val="BodyText"/>
+        <w:rPr>
+          <w:b/>
+          <w:color w:val="244061" w:themeColor="accent1" w:themeShade="80"/>
+          <w:sz w:val="22"/>
+        </w:rPr>
+      </w:pPr>
+      <w:r>
+        <w:rPr>
+          <w:b/>
+          <w:color w:val="244061" w:themeColor="accent1" w:themeShade="80"/>
+          <w:sz w:val="22"/>
+        </w:rPr>
+        <w:t xml:space="preserve">  || 'Q'</w:t>
+      </w:r>
+    </w:p>
+    <w:p>
+      <w:pPr>
+        <w:pStyle w:val="BodyText"/>
+        <w:rPr>
+          <w:b/>
+          <w:color w:val="244061" w:themeColor="accent1" w:themeShade="80"/>
+          <w:sz w:val="22"/>
+        </w:rPr>
+      </w:pPr>
+      <w:r>
+        <w:rPr>
+          <w:b/>
+          <w:color w:val="244061" w:themeColor="accent1" w:themeShade="80"/>
+          <w:sz w:val="22"/>
+        </w:rPr>
+        <w:t xml:space="preserve">  || TO_</w:t>
+      </w:r>
+      <w:proofErr w:type="gramStart"/>
+      <w:r>
+        <w:rPr>
+          <w:b/>
+          <w:color w:val="244061" w:themeColor="accent1" w:themeShade="80"/>
+          <w:sz w:val="22"/>
+        </w:rPr>
+        <w:t>CHAR(</w:t>
+      </w:r>
+      <w:proofErr w:type="gramEnd"/>
+      <w:r>
+        <w:rPr>
+          <w:b/>
+          <w:color w:val="244061" w:themeColor="accent1" w:themeShade="80"/>
+          <w:sz w:val="22"/>
+        </w:rPr>
+        <w:t>event_</w:t>
+      </w:r>
+      <w:proofErr w:type="spellStart"/>
+      <w:r>
+        <w:rPr>
+          <w:b/>
+          <w:color w:val="244061" w:themeColor="accent1" w:themeShade="80"/>
+          <w:sz w:val="22"/>
+        </w:rPr>
+        <w:t>dt</w:t>
+      </w:r>
+      <w:proofErr w:type="spellEnd"/>
+      <w:r>
+        <w:rPr>
+          <w:b/>
+          <w:color w:val="244061" w:themeColor="accent1" w:themeShade="80"/>
+          <w:sz w:val="22"/>
+        </w:rPr>
+        <w:t>,'Q'), upper(TO_CHAR(event_</w:t>
+      </w:r>
+      <w:proofErr w:type="spellStart"/>
+      <w:r>
+        <w:rPr>
+          <w:b/>
+          <w:color w:val="244061" w:themeColor="accent1" w:themeShade="80"/>
+          <w:sz w:val="22"/>
+        </w:rPr>
+        <w:t>dt</w:t>
+      </w:r>
+      <w:proofErr w:type="spellEnd"/>
+      <w:r>
+        <w:rPr>
+          <w:b/>
+          <w:color w:val="244061" w:themeColor="accent1" w:themeShade="80"/>
+          <w:sz w:val="22"/>
+        </w:rPr>
+        <w:t>,'YYYY')</w:t>
+      </w:r>
+    </w:p>
+    <w:p>
+      <w:pPr>
+        <w:pStyle w:val="BodyText"/>
+        <w:rPr>
+          <w:b/>
+          <w:color w:val="244061" w:themeColor="accent1" w:themeShade="80"/>
+          <w:sz w:val="22"/>
+        </w:rPr>
+      </w:pPr>
+      <w:r>
+        <w:rPr>
+          <w:b/>
+          <w:color w:val="244061" w:themeColor="accent1" w:themeShade="80"/>
+          <w:sz w:val="22"/>
+        </w:rPr>
+        <w:t xml:space="preserve">  || '-'</w:t>
+      </w:r>
+    </w:p>
+    <w:p>
+      <w:pPr>
+        <w:pStyle w:val="BodyText"/>
+        <w:rPr>
+          <w:b/>
+          <w:color w:val="244061" w:themeColor="accent1" w:themeShade="80"/>
+          <w:sz w:val="22"/>
+        </w:rPr>
+      </w:pPr>
+      <w:r>
+        <w:rPr>
+          <w:b/>
+          <w:color w:val="244061" w:themeColor="accent1" w:themeShade="80"/>
+          <w:sz w:val="22"/>
+        </w:rPr>
+        <w:t xml:space="preserve">  || TO_</w:t>
+      </w:r>
+      <w:proofErr w:type="gramStart"/>
+      <w:r>
+        <w:rPr>
+          <w:b/>
+          <w:color w:val="244061" w:themeColor="accent1" w:themeShade="80"/>
+          <w:sz w:val="22"/>
+        </w:rPr>
+        <w:t>CHAR(</w:t>
+      </w:r>
+      <w:proofErr w:type="gramEnd"/>
+      <w:r>
+        <w:rPr>
+          <w:b/>
+          <w:color w:val="244061" w:themeColor="accent1" w:themeShade="80"/>
+          <w:sz w:val="22"/>
+        </w:rPr>
+        <w:t>event_</w:t>
+      </w:r>
+      <w:proofErr w:type="spellStart"/>
+      <w:r>
+        <w:rPr>
+          <w:b/>
+          <w:color w:val="244061" w:themeColor="accent1" w:themeShade="80"/>
+          <w:sz w:val="22"/>
+        </w:rPr>
+        <w:t>dt</w:t>
+      </w:r>
+      <w:proofErr w:type="spellEnd"/>
+      <w:r>
+        <w:rPr>
+          <w:b/>
+          <w:color w:val="244061" w:themeColor="accent1" w:themeShade="80"/>
+          <w:sz w:val="22"/>
+        </w:rPr>
+        <w:t xml:space="preserve">,'Mon') ), </w:t>
+      </w:r>
+      <w:proofErr w:type="spellStart"/>
+      <w:r>
+        <w:rPr>
+          <w:b/>
+          <w:color w:val="244061" w:themeColor="accent1" w:themeShade="80"/>
+          <w:sz w:val="22"/>
+        </w:rPr>
+        <w:t>event_dt</w:t>
+      </w:r>
+      <w:proofErr w:type="spellEnd"/>
+      <w:r>
+        <w:rPr>
+          <w:b/>
+          <w:color w:val="244061" w:themeColor="accent1" w:themeShade="80"/>
+          <w:sz w:val="22"/>
+        </w:rPr>
+        <w:t>), 3, 'GRAND TOTAL FOR '</w:t>
+      </w:r>
+    </w:p>
+    <w:p>
+      <w:pPr>
+        <w:pStyle w:val="BodyText"/>
+        <w:rPr>
+          <w:b/>
+          <w:color w:val="244061" w:themeColor="accent1" w:themeShade="80"/>
+          <w:sz w:val="22"/>
+        </w:rPr>
+      </w:pPr>
+      <w:r>
+        <w:rPr>
+          <w:b/>
+          <w:color w:val="244061" w:themeColor="accent1" w:themeShade="80"/>
+          <w:sz w:val="22"/>
+        </w:rPr>
+        <w:t xml:space="preserve">  || </w:t>
+      </w:r>
+      <w:proofErr w:type="gramStart"/>
+      <w:r>
+        <w:rPr>
+          <w:b/>
+          <w:color w:val="244061" w:themeColor="accent1" w:themeShade="80"/>
+          <w:sz w:val="22"/>
+        </w:rPr>
+        <w:t>upper(</w:t>
+      </w:r>
+      <w:proofErr w:type="gramEnd"/>
+      <w:r>
+        <w:rPr>
+          <w:b/>
+          <w:color w:val="244061" w:themeColor="accent1" w:themeShade="80"/>
+          <w:sz w:val="22"/>
+        </w:rPr>
+        <w:t>TO_CHAR(event_</w:t>
+      </w:r>
+      <w:proofErr w:type="spellStart"/>
+      <w:r>
+        <w:rPr>
+          <w:b/>
+          <w:color w:val="244061" w:themeColor="accent1" w:themeShade="80"/>
+          <w:sz w:val="22"/>
+        </w:rPr>
+        <w:t>dt</w:t>
+      </w:r>
+      <w:proofErr w:type="spellEnd"/>
+      <w:r>
+        <w:rPr>
+          <w:b/>
+          <w:color w:val="244061" w:themeColor="accent1" w:themeShade="80"/>
+          <w:sz w:val="22"/>
+        </w:rPr>
+        <w:t>,'YYYY'))</w:t>
+      </w:r>
+    </w:p>
+    <w:p>
+      <w:pPr>
+        <w:pStyle w:val="BodyText"/>
+        <w:rPr>
+          <w:b/>
+          <w:color w:val="244061" w:themeColor="accent1" w:themeShade="80"/>
+          <w:sz w:val="22"/>
+        </w:rPr>
+      </w:pPr>
+      <w:r>
+        <w:rPr>
+          <w:b/>
+          <w:color w:val="244061" w:themeColor="accent1" w:themeShade="80"/>
+          <w:sz w:val="22"/>
+        </w:rPr>
+        <w:t xml:space="preserve">  || '-'</w:t>
+      </w:r>
+    </w:p>
+    <w:p>
+      <w:pPr>
+        <w:pStyle w:val="BodyText"/>
+        <w:rPr>
+          <w:b/>
+          <w:color w:val="244061" w:themeColor="accent1" w:themeShade="80"/>
+          <w:sz w:val="22"/>
+        </w:rPr>
+      </w:pPr>
+      <w:r>
+        <w:rPr>
+          <w:b/>
+          <w:color w:val="244061" w:themeColor="accent1" w:themeShade="80"/>
+          <w:sz w:val="22"/>
+        </w:rPr>
+        <w:t xml:space="preserve">  || 'Q'</w:t>
+      </w:r>
+    </w:p>
+    <w:p>
+      <w:pPr>
+        <w:pStyle w:val="BodyText"/>
+        <w:rPr>
+          <w:b/>
+          <w:color w:val="244061" w:themeColor="accent1" w:themeShade="80"/>
+          <w:sz w:val="22"/>
+        </w:rPr>
+      </w:pPr>
+      <w:r>
+        <w:rPr>
+          <w:b/>
+          <w:color w:val="244061" w:themeColor="accent1" w:themeShade="80"/>
+          <w:sz w:val="22"/>
+        </w:rPr>
+        <w:t xml:space="preserve">  || TO_</w:t>
+      </w:r>
+      <w:proofErr w:type="gramStart"/>
+      <w:r>
+        <w:rPr>
+          <w:b/>
+          <w:color w:val="244061" w:themeColor="accent1" w:themeShade="80"/>
+          <w:sz w:val="22"/>
+        </w:rPr>
+        <w:t>CHAR(</w:t>
+      </w:r>
+      <w:proofErr w:type="gramEnd"/>
+      <w:r>
+        <w:rPr>
+          <w:b/>
+          <w:color w:val="244061" w:themeColor="accent1" w:themeShade="80"/>
+          <w:sz w:val="22"/>
+        </w:rPr>
+        <w:t>event_</w:t>
+      </w:r>
+      <w:proofErr w:type="spellStart"/>
+      <w:r>
+        <w:rPr>
+          <w:b/>
+          <w:color w:val="244061" w:themeColor="accent1" w:themeShade="80"/>
+          <w:sz w:val="22"/>
+        </w:rPr>
+        <w:t>dt</w:t>
+      </w:r>
+      <w:proofErr w:type="spellEnd"/>
+      <w:r>
+        <w:rPr>
+          <w:b/>
+          <w:color w:val="244061" w:themeColor="accent1" w:themeShade="80"/>
+          <w:sz w:val="22"/>
+        </w:rPr>
+        <w:t>,'Q'), ' ') AS quarter,</w:t>
+      </w:r>
+    </w:p>
+    <w:p>
+      <w:pPr>
+        <w:pStyle w:val="BodyText"/>
+        <w:rPr>
+          <w:b/>
+          <w:color w:val="244061" w:themeColor="accent1" w:themeShade="80"/>
+          <w:sz w:val="22"/>
+        </w:rPr>
+      </w:pPr>
+      <w:r>
+        <w:rPr>
+          <w:b/>
+          <w:color w:val="244061" w:themeColor="accent1" w:themeShade="80"/>
+          <w:sz w:val="22"/>
+        </w:rPr>
+        <w:t xml:space="preserve">  </w:t>
+      </w:r>
+      <w:proofErr w:type="gramStart"/>
+      <w:r>
+        <w:rPr>
+          <w:b/>
+          <w:color w:val="244061" w:themeColor="accent1" w:themeShade="80"/>
+          <w:sz w:val="22"/>
+        </w:rPr>
+        <w:t>DECODE(</w:t>
+      </w:r>
+      <w:proofErr w:type="gramEnd"/>
+      <w:r>
+        <w:rPr>
+          <w:b/>
+          <w:color w:val="244061" w:themeColor="accent1" w:themeShade="80"/>
+          <w:sz w:val="22"/>
+        </w:rPr>
+        <w:t>GROUPING_ID(TO_CHAR(event_</w:t>
+      </w:r>
+      <w:proofErr w:type="spellStart"/>
+      <w:r>
+        <w:rPr>
+          <w:b/>
+          <w:color w:val="244061" w:themeColor="accent1" w:themeShade="80"/>
+          <w:sz w:val="22"/>
+        </w:rPr>
+        <w:t>dt</w:t>
+      </w:r>
+      <w:proofErr w:type="spellEnd"/>
+      <w:r>
+        <w:rPr>
+          <w:b/>
+          <w:color w:val="244061" w:themeColor="accent1" w:themeShade="80"/>
+          <w:sz w:val="22"/>
+        </w:rPr>
+        <w:t>,'YYYY'), upper(TO_CHAR(event_</w:t>
+      </w:r>
+      <w:proofErr w:type="spellStart"/>
+      <w:r>
+        <w:rPr>
+          <w:b/>
+          <w:color w:val="244061" w:themeColor="accent1" w:themeShade="80"/>
+          <w:sz w:val="22"/>
+        </w:rPr>
+        <w:t>dt</w:t>
+      </w:r>
+      <w:proofErr w:type="spellEnd"/>
+      <w:r>
+        <w:rPr>
+          <w:b/>
+          <w:color w:val="244061" w:themeColor="accent1" w:themeShade="80"/>
+          <w:sz w:val="22"/>
+        </w:rPr>
+        <w:t>,'YYYY'))</w:t>
+      </w:r>
+    </w:p>
+    <w:p>
+      <w:pPr>
+        <w:pStyle w:val="BodyText"/>
+        <w:rPr>
+          <w:b/>
+          <w:color w:val="244061" w:themeColor="accent1" w:themeShade="80"/>
+          <w:sz w:val="22"/>
+        </w:rPr>
+      </w:pPr>
+      <w:r>
+        <w:rPr>
+          <w:b/>
+          <w:color w:val="244061" w:themeColor="accent1" w:themeShade="80"/>
+          <w:sz w:val="22"/>
+        </w:rPr>
+        <w:t xml:space="preserve">  || '-'</w:t>
+      </w:r>
+    </w:p>
+    <w:p>
+      <w:pPr>
+        <w:pStyle w:val="BodyText"/>
+        <w:rPr>
+          <w:b/>
+          <w:color w:val="244061" w:themeColor="accent1" w:themeShade="80"/>
+          <w:sz w:val="22"/>
+        </w:rPr>
+      </w:pPr>
+      <w:r>
+        <w:rPr>
+          <w:b/>
+          <w:color w:val="244061" w:themeColor="accent1" w:themeShade="80"/>
+          <w:sz w:val="22"/>
+        </w:rPr>
+        <w:t xml:space="preserve">  || 'Q'</w:t>
+      </w:r>
+    </w:p>
+    <w:p>
+      <w:pPr>
+        <w:pStyle w:val="BodyText"/>
+        <w:rPr>
+          <w:b/>
+          <w:color w:val="244061" w:themeColor="accent1" w:themeShade="80"/>
+          <w:sz w:val="22"/>
+        </w:rPr>
+      </w:pPr>
+      <w:r>
+        <w:rPr>
+          <w:b/>
+          <w:color w:val="244061" w:themeColor="accent1" w:themeShade="80"/>
+          <w:sz w:val="22"/>
+        </w:rPr>
+        <w:t xml:space="preserve">  || TO_</w:t>
+      </w:r>
+      <w:proofErr w:type="gramStart"/>
+      <w:r>
+        <w:rPr>
+          <w:b/>
+          <w:color w:val="244061" w:themeColor="accent1" w:themeShade="80"/>
+          <w:sz w:val="22"/>
+        </w:rPr>
+        <w:t>CHAR(</w:t>
+      </w:r>
+      <w:proofErr w:type="gramEnd"/>
+      <w:r>
+        <w:rPr>
+          <w:b/>
+          <w:color w:val="244061" w:themeColor="accent1" w:themeShade="80"/>
+          <w:sz w:val="22"/>
+        </w:rPr>
+        <w:t>event_</w:t>
+      </w:r>
+      <w:proofErr w:type="spellStart"/>
+      <w:r>
+        <w:rPr>
+          <w:b/>
+          <w:color w:val="244061" w:themeColor="accent1" w:themeShade="80"/>
+          <w:sz w:val="22"/>
+        </w:rPr>
+        <w:t>dt</w:t>
+      </w:r>
+      <w:proofErr w:type="spellEnd"/>
+      <w:r>
+        <w:rPr>
+          <w:b/>
+          <w:color w:val="244061" w:themeColor="accent1" w:themeShade="80"/>
+          <w:sz w:val="22"/>
+        </w:rPr>
+        <w:t>,'Q'), upper(TO_CHAR(event_</w:t>
+      </w:r>
+      <w:proofErr w:type="spellStart"/>
+      <w:r>
+        <w:rPr>
+          <w:b/>
+          <w:color w:val="244061" w:themeColor="accent1" w:themeShade="80"/>
+          <w:sz w:val="22"/>
+        </w:rPr>
+        <w:t>dt</w:t>
+      </w:r>
+      <w:proofErr w:type="spellEnd"/>
+      <w:r>
+        <w:rPr>
+          <w:b/>
+          <w:color w:val="244061" w:themeColor="accent1" w:themeShade="80"/>
+          <w:sz w:val="22"/>
+        </w:rPr>
+        <w:t>,'YYYY')</w:t>
+      </w:r>
+    </w:p>
+    <w:p>
+      <w:pPr>
+        <w:pStyle w:val="BodyText"/>
+        <w:rPr>
+          <w:b/>
+          <w:color w:val="244061" w:themeColor="accent1" w:themeShade="80"/>
+          <w:sz w:val="22"/>
+        </w:rPr>
+      </w:pPr>
+      <w:r>
+        <w:rPr>
+          <w:b/>
+          <w:color w:val="244061" w:themeColor="accent1" w:themeShade="80"/>
+          <w:sz w:val="22"/>
+        </w:rPr>
+        <w:t xml:space="preserve">  || '-'</w:t>
+      </w:r>
+    </w:p>
+    <w:p>
+      <w:pPr>
+        <w:pStyle w:val="BodyText"/>
+        <w:rPr>
+          <w:b/>
+          <w:color w:val="244061" w:themeColor="accent1" w:themeShade="80"/>
+          <w:sz w:val="22"/>
+        </w:rPr>
+      </w:pPr>
+      <w:r>
+        <w:rPr>
+          <w:b/>
+          <w:color w:val="244061" w:themeColor="accent1" w:themeShade="80"/>
+          <w:sz w:val="22"/>
+        </w:rPr>
+        <w:t xml:space="preserve">  || TO_</w:t>
+      </w:r>
+      <w:proofErr w:type="gramStart"/>
+      <w:r>
+        <w:rPr>
+          <w:b/>
+          <w:color w:val="244061" w:themeColor="accent1" w:themeShade="80"/>
+          <w:sz w:val="22"/>
+        </w:rPr>
+        <w:t>CHAR(</w:t>
+      </w:r>
+      <w:proofErr w:type="gramEnd"/>
+      <w:r>
+        <w:rPr>
+          <w:b/>
+          <w:color w:val="244061" w:themeColor="accent1" w:themeShade="80"/>
+          <w:sz w:val="22"/>
+        </w:rPr>
+        <w:t>event_</w:t>
+      </w:r>
+      <w:proofErr w:type="spellStart"/>
+      <w:r>
+        <w:rPr>
+          <w:b/>
+          <w:color w:val="244061" w:themeColor="accent1" w:themeShade="80"/>
+          <w:sz w:val="22"/>
+        </w:rPr>
+        <w:t>dt</w:t>
+      </w:r>
+      <w:proofErr w:type="spellEnd"/>
+      <w:r>
+        <w:rPr>
+          <w:b/>
+          <w:color w:val="244061" w:themeColor="accent1" w:themeShade="80"/>
+          <w:sz w:val="22"/>
+        </w:rPr>
+        <w:t xml:space="preserve">,'Mon') ), </w:t>
+      </w:r>
+      <w:proofErr w:type="spellStart"/>
+      <w:r>
+        <w:rPr>
+          <w:b/>
+          <w:color w:val="244061" w:themeColor="accent1" w:themeShade="80"/>
+          <w:sz w:val="22"/>
+        </w:rPr>
+        <w:t>event_dt</w:t>
+      </w:r>
+      <w:proofErr w:type="spellEnd"/>
+      <w:r>
+        <w:rPr>
+          <w:b/>
+          <w:color w:val="244061" w:themeColor="accent1" w:themeShade="80"/>
+          <w:sz w:val="22"/>
+        </w:rPr>
+        <w:t>), 1, 'GRAND TOTAL FOR '</w:t>
+      </w:r>
+    </w:p>
+    <w:p>
+      <w:pPr>
+        <w:pStyle w:val="BodyText"/>
+        <w:rPr>
+          <w:b/>
+          <w:color w:val="244061" w:themeColor="accent1" w:themeShade="80"/>
+          <w:sz w:val="22"/>
+        </w:rPr>
+      </w:pPr>
+      <w:r>
+        <w:rPr>
+          <w:b/>
+          <w:color w:val="244061" w:themeColor="accent1" w:themeShade="80"/>
+          <w:sz w:val="22"/>
+        </w:rPr>
+        <w:t xml:space="preserve">  || </w:t>
+      </w:r>
+      <w:proofErr w:type="gramStart"/>
+      <w:r>
+        <w:rPr>
+          <w:b/>
+          <w:color w:val="244061" w:themeColor="accent1" w:themeShade="80"/>
+          <w:sz w:val="22"/>
+        </w:rPr>
+        <w:t>upper(</w:t>
+      </w:r>
+      <w:proofErr w:type="gramEnd"/>
+      <w:r>
+        <w:rPr>
+          <w:b/>
+          <w:color w:val="244061" w:themeColor="accent1" w:themeShade="80"/>
+          <w:sz w:val="22"/>
+        </w:rPr>
+        <w:t>TO_CHAR(event_</w:t>
+      </w:r>
+      <w:proofErr w:type="spellStart"/>
+      <w:r>
+        <w:rPr>
+          <w:b/>
+          <w:color w:val="244061" w:themeColor="accent1" w:themeShade="80"/>
+          <w:sz w:val="22"/>
+        </w:rPr>
+        <w:t>dt</w:t>
+      </w:r>
+      <w:proofErr w:type="spellEnd"/>
+      <w:r>
+        <w:rPr>
+          <w:b/>
+          <w:color w:val="244061" w:themeColor="accent1" w:themeShade="80"/>
+          <w:sz w:val="22"/>
+        </w:rPr>
+        <w:t>,'YYYY')</w:t>
+      </w:r>
+    </w:p>
+    <w:p>
+      <w:pPr>
+        <w:pStyle w:val="BodyText"/>
+        <w:rPr>
+          <w:b/>
+          <w:color w:val="244061" w:themeColor="accent1" w:themeShade="80"/>
+          <w:sz w:val="22"/>
+        </w:rPr>
+      </w:pPr>
+      <w:r>
+        <w:rPr>
+          <w:b/>
+          <w:color w:val="244061" w:themeColor="accent1" w:themeShade="80"/>
+          <w:sz w:val="22"/>
+        </w:rPr>
+        <w:t xml:space="preserve">  || '-'</w:t>
+      </w:r>
+    </w:p>
+    <w:p>
+      <w:pPr>
+        <w:pStyle w:val="BodyText"/>
+        <w:rPr>
+          <w:b/>
+          <w:color w:val="244061" w:themeColor="accent1" w:themeShade="80"/>
+          <w:sz w:val="22"/>
+        </w:rPr>
+      </w:pPr>
+      <w:r>
+        <w:rPr>
+          <w:b/>
+          <w:color w:val="244061" w:themeColor="accent1" w:themeShade="80"/>
+          <w:sz w:val="22"/>
+        </w:rPr>
+        <w:t xml:space="preserve">  || TO_</w:t>
+      </w:r>
+      <w:proofErr w:type="gramStart"/>
+      <w:r>
+        <w:rPr>
+          <w:b/>
+          <w:color w:val="244061" w:themeColor="accent1" w:themeShade="80"/>
+          <w:sz w:val="22"/>
+        </w:rPr>
+        <w:t>CHAR(</w:t>
+      </w:r>
+      <w:proofErr w:type="gramEnd"/>
+      <w:r>
+        <w:rPr>
+          <w:b/>
+          <w:color w:val="244061" w:themeColor="accent1" w:themeShade="80"/>
+          <w:sz w:val="22"/>
+        </w:rPr>
+        <w:t>event_</w:t>
+      </w:r>
+      <w:proofErr w:type="spellStart"/>
+      <w:r>
+        <w:rPr>
+          <w:b/>
+          <w:color w:val="244061" w:themeColor="accent1" w:themeShade="80"/>
+          <w:sz w:val="22"/>
+        </w:rPr>
+        <w:t>dt</w:t>
+      </w:r>
+      <w:proofErr w:type="spellEnd"/>
+      <w:r>
+        <w:rPr>
+          <w:b/>
+          <w:color w:val="244061" w:themeColor="accent1" w:themeShade="80"/>
+          <w:sz w:val="22"/>
+        </w:rPr>
+        <w:t>,'Mon') ), ' ')              AS MONTH,</w:t>
+      </w:r>
+    </w:p>
+    <w:p>
+      <w:pPr>
+        <w:pStyle w:val="BodyText"/>
+        <w:rPr>
+          <w:b/>
+          <w:color w:val="244061" w:themeColor="accent1" w:themeShade="80"/>
+          <w:sz w:val="22"/>
+        </w:rPr>
+      </w:pPr>
+      <w:r>
+        <w:rPr>
+          <w:b/>
+          <w:color w:val="244061" w:themeColor="accent1" w:themeShade="80"/>
+          <w:sz w:val="22"/>
+        </w:rPr>
+        <w:t xml:space="preserve">  </w:t>
+      </w:r>
+      <w:proofErr w:type="gramStart"/>
+      <w:r>
+        <w:rPr>
+          <w:b/>
+          <w:color w:val="244061" w:themeColor="accent1" w:themeShade="80"/>
+          <w:sz w:val="22"/>
+        </w:rPr>
+        <w:t>DECODE(</w:t>
+      </w:r>
+      <w:proofErr w:type="gramEnd"/>
+      <w:r>
+        <w:rPr>
+          <w:b/>
+          <w:color w:val="244061" w:themeColor="accent1" w:themeShade="80"/>
+          <w:sz w:val="22"/>
+        </w:rPr>
+        <w:t>GROUPING(</w:t>
+      </w:r>
+      <w:proofErr w:type="spellStart"/>
+      <w:r>
+        <w:rPr>
+          <w:b/>
+          <w:color w:val="244061" w:themeColor="accent1" w:themeShade="80"/>
+          <w:sz w:val="22"/>
+        </w:rPr>
+        <w:t>event_dt</w:t>
+      </w:r>
+      <w:proofErr w:type="spellEnd"/>
+      <w:r>
+        <w:rPr>
+          <w:b/>
+          <w:color w:val="244061" w:themeColor="accent1" w:themeShade="80"/>
+          <w:sz w:val="22"/>
+        </w:rPr>
+        <w:t xml:space="preserve">), 1, ' ', </w:t>
+      </w:r>
+      <w:proofErr w:type="spellStart"/>
+      <w:r>
+        <w:rPr>
+          <w:b/>
+          <w:color w:val="244061" w:themeColor="accent1" w:themeShade="80"/>
+          <w:sz w:val="22"/>
+        </w:rPr>
+        <w:t>event_dt</w:t>
+      </w:r>
+      <w:proofErr w:type="spellEnd"/>
+      <w:r>
+        <w:rPr>
+          <w:b/>
+          <w:color w:val="244061" w:themeColor="accent1" w:themeShade="80"/>
+          <w:sz w:val="22"/>
+        </w:rPr>
+        <w:t>)    AS DAY,</w:t>
+      </w:r>
+    </w:p>
+    <w:p>
+      <w:pPr>
+        <w:pStyle w:val="BodyText"/>
+        <w:rPr>
+          <w:b/>
+          <w:color w:val="244061" w:themeColor="accent1" w:themeShade="80"/>
+          <w:sz w:val="22"/>
+        </w:rPr>
+      </w:pPr>
+      <w:r>
+        <w:rPr>
+          <w:b/>
+          <w:color w:val="244061" w:themeColor="accent1" w:themeShade="80"/>
+          <w:sz w:val="22"/>
+        </w:rPr>
+        <w:t xml:space="preserve">  TO_</w:t>
+      </w:r>
+      <w:proofErr w:type="gramStart"/>
+      <w:r>
+        <w:rPr>
+          <w:b/>
+          <w:color w:val="244061" w:themeColor="accent1" w:themeShade="80"/>
+          <w:sz w:val="22"/>
+        </w:rPr>
+        <w:t>CHAR(</w:t>
+      </w:r>
+      <w:proofErr w:type="gramEnd"/>
+      <w:r>
+        <w:rPr>
+          <w:b/>
+          <w:color w:val="244061" w:themeColor="accent1" w:themeShade="80"/>
+          <w:sz w:val="22"/>
+        </w:rPr>
+        <w:t>SUM(</w:t>
+      </w:r>
+      <w:proofErr w:type="spellStart"/>
+      <w:r>
+        <w:rPr>
+          <w:b/>
+          <w:color w:val="244061" w:themeColor="accent1" w:themeShade="80"/>
+          <w:sz w:val="22"/>
+        </w:rPr>
+        <w:t>total_cost</w:t>
+      </w:r>
+      <w:proofErr w:type="spellEnd"/>
+      <w:r>
+        <w:rPr>
+          <w:b/>
+          <w:color w:val="244061" w:themeColor="accent1" w:themeShade="80"/>
+          <w:sz w:val="22"/>
+        </w:rPr>
+        <w:t>), '999,999,999,999') AS sales</w:t>
+      </w:r>
+    </w:p>
+    <w:p>
+      <w:pPr>
+        <w:pStyle w:val="BodyText"/>
+        <w:rPr>
+          <w:b/>
+          <w:color w:val="244061" w:themeColor="accent1" w:themeShade="80"/>
+          <w:sz w:val="22"/>
+        </w:rPr>
+      </w:pPr>
+      <w:r>
+        <w:rPr>
+          <w:b/>
+          <w:color w:val="244061" w:themeColor="accent1" w:themeShade="80"/>
+          <w:sz w:val="22"/>
+        </w:rPr>
+        <w:t xml:space="preserve">FROM </w:t>
+      </w:r>
+      <w:proofErr w:type="spellStart"/>
+      <w:r>
+        <w:rPr>
+          <w:b/>
+          <w:color w:val="244061" w:themeColor="accent1" w:themeShade="80"/>
+          <w:sz w:val="22"/>
+        </w:rPr>
+        <w:t>fct_orders</w:t>
+      </w:r>
+      <w:proofErr w:type="spellEnd"/>
+      <w:r>
+        <w:rPr>
+          <w:b/>
+          <w:color w:val="244061" w:themeColor="accent1" w:themeShade="80"/>
+          <w:sz w:val="22"/>
+        </w:rPr>
+        <w:t xml:space="preserve"> </w:t>
+      </w:r>
+      <w:proofErr w:type="spellStart"/>
+      <w:proofErr w:type="gramStart"/>
+      <w:r>
+        <w:rPr>
+          <w:b/>
+          <w:color w:val="244061" w:themeColor="accent1" w:themeShade="80"/>
+          <w:sz w:val="22"/>
+        </w:rPr>
+        <w:t>dt</w:t>
+      </w:r>
+      <w:proofErr w:type="spellEnd"/>
+      <w:proofErr w:type="gramEnd"/>
+    </w:p>
+    <w:p>
+      <w:pPr>
+        <w:pStyle w:val="BodyText"/>
+        <w:rPr>
+          <w:b/>
+          <w:color w:val="244061" w:themeColor="accent1" w:themeShade="80"/>
+          <w:sz w:val="22"/>
+        </w:rPr>
+      </w:pPr>
+      <w:r>
+        <w:rPr>
+          <w:b/>
+          <w:color w:val="244061" w:themeColor="accent1" w:themeShade="80"/>
+          <w:sz w:val="22"/>
+        </w:rPr>
+        <w:t>WHERE TO_</w:t>
+      </w:r>
+      <w:proofErr w:type="gramStart"/>
+      <w:r>
+        <w:rPr>
+          <w:b/>
+          <w:color w:val="244061" w:themeColor="accent1" w:themeShade="80"/>
+          <w:sz w:val="22"/>
+        </w:rPr>
+        <w:t>CHAR(</w:t>
+      </w:r>
+      <w:proofErr w:type="gramEnd"/>
+      <w:r>
+        <w:rPr>
+          <w:b/>
+          <w:color w:val="244061" w:themeColor="accent1" w:themeShade="80"/>
+          <w:sz w:val="22"/>
+        </w:rPr>
+        <w:t>event_</w:t>
+      </w:r>
+      <w:proofErr w:type="spellStart"/>
+      <w:r>
+        <w:rPr>
+          <w:b/>
+          <w:color w:val="244061" w:themeColor="accent1" w:themeShade="80"/>
+          <w:sz w:val="22"/>
+        </w:rPr>
+        <w:t>dt</w:t>
+      </w:r>
+      <w:proofErr w:type="spellEnd"/>
+      <w:r>
+        <w:rPr>
+          <w:b/>
+          <w:color w:val="244061" w:themeColor="accent1" w:themeShade="80"/>
+          <w:sz w:val="22"/>
+        </w:rPr>
+        <w:t>,'YYYY') = 2016</w:t>
+      </w:r>
+    </w:p>
+    <w:p>
+      <w:pPr>
+        <w:pStyle w:val="BodyText"/>
+        <w:rPr>
+          <w:b/>
+          <w:color w:val="244061" w:themeColor="accent1" w:themeShade="80"/>
+          <w:sz w:val="22"/>
+        </w:rPr>
+      </w:pPr>
+      <w:r>
+        <w:rPr>
+          <w:b/>
+          <w:color w:val="244061" w:themeColor="accent1" w:themeShade="80"/>
+          <w:sz w:val="22"/>
+        </w:rPr>
+        <w:t xml:space="preserve">GROUP BY </w:t>
+      </w:r>
+      <w:proofErr w:type="gramStart"/>
+      <w:r>
+        <w:rPr>
+          <w:b/>
+          <w:color w:val="244061" w:themeColor="accent1" w:themeShade="80"/>
+          <w:sz w:val="22"/>
+        </w:rPr>
+        <w:t>ROLLUP(</w:t>
+      </w:r>
+      <w:proofErr w:type="gramEnd"/>
+      <w:r>
+        <w:rPr>
+          <w:b/>
+          <w:color w:val="244061" w:themeColor="accent1" w:themeShade="80"/>
+          <w:sz w:val="22"/>
+        </w:rPr>
+        <w:t xml:space="preserve"> TO_CHAR(event_</w:t>
+      </w:r>
+      <w:proofErr w:type="spellStart"/>
+      <w:r>
+        <w:rPr>
+          <w:b/>
+          <w:color w:val="244061" w:themeColor="accent1" w:themeShade="80"/>
+          <w:sz w:val="22"/>
+        </w:rPr>
+        <w:t>dt</w:t>
+      </w:r>
+      <w:proofErr w:type="spellEnd"/>
+      <w:r>
+        <w:rPr>
+          <w:b/>
+          <w:color w:val="244061" w:themeColor="accent1" w:themeShade="80"/>
+          <w:sz w:val="22"/>
+        </w:rPr>
+        <w:t>,'YYYY'), upper(TO_CHAR(event_</w:t>
+      </w:r>
+      <w:proofErr w:type="spellStart"/>
+      <w:r>
+        <w:rPr>
+          <w:b/>
+          <w:color w:val="244061" w:themeColor="accent1" w:themeShade="80"/>
+          <w:sz w:val="22"/>
+        </w:rPr>
+        <w:t>dt</w:t>
+      </w:r>
+      <w:proofErr w:type="spellEnd"/>
+      <w:r>
+        <w:rPr>
+          <w:b/>
+          <w:color w:val="244061" w:themeColor="accent1" w:themeShade="80"/>
+          <w:sz w:val="22"/>
+        </w:rPr>
+        <w:t>,'YYYY'))</w:t>
+      </w:r>
+    </w:p>
+    <w:p>
+      <w:pPr>
+        <w:pStyle w:val="BodyText"/>
+        <w:rPr>
+          <w:b/>
+          <w:color w:val="244061" w:themeColor="accent1" w:themeShade="80"/>
+          <w:sz w:val="22"/>
+        </w:rPr>
+      </w:pPr>
+      <w:r>
+        <w:rPr>
+          <w:b/>
+          <w:color w:val="244061" w:themeColor="accent1" w:themeShade="80"/>
+          <w:sz w:val="22"/>
+        </w:rPr>
+        <w:t xml:space="preserve">  || '-'</w:t>
+      </w:r>
+    </w:p>
+    <w:p>
+      <w:pPr>
+        <w:pStyle w:val="BodyText"/>
+        <w:rPr>
+          <w:b/>
+          <w:color w:val="244061" w:themeColor="accent1" w:themeShade="80"/>
+          <w:sz w:val="22"/>
+        </w:rPr>
+      </w:pPr>
+      <w:r>
+        <w:rPr>
+          <w:b/>
+          <w:color w:val="244061" w:themeColor="accent1" w:themeShade="80"/>
+          <w:sz w:val="22"/>
+        </w:rPr>
+        <w:t xml:space="preserve">  || 'Q'</w:t>
+      </w:r>
+    </w:p>
+    <w:p>
+      <w:pPr>
+        <w:pStyle w:val="BodyText"/>
+        <w:rPr>
+          <w:b/>
+          <w:color w:val="244061" w:themeColor="accent1" w:themeShade="80"/>
+          <w:sz w:val="22"/>
+        </w:rPr>
+      </w:pPr>
+      <w:r>
+        <w:rPr>
+          <w:b/>
+          <w:color w:val="244061" w:themeColor="accent1" w:themeShade="80"/>
+          <w:sz w:val="22"/>
+        </w:rPr>
+        <w:t xml:space="preserve">  || TO_</w:t>
+      </w:r>
+      <w:proofErr w:type="gramStart"/>
+      <w:r>
+        <w:rPr>
+          <w:b/>
+          <w:color w:val="244061" w:themeColor="accent1" w:themeShade="80"/>
+          <w:sz w:val="22"/>
+        </w:rPr>
+        <w:t>CHAR(</w:t>
+      </w:r>
+      <w:proofErr w:type="gramEnd"/>
+      <w:r>
+        <w:rPr>
+          <w:b/>
+          <w:color w:val="244061" w:themeColor="accent1" w:themeShade="80"/>
+          <w:sz w:val="22"/>
+        </w:rPr>
+        <w:t>event_</w:t>
+      </w:r>
+      <w:proofErr w:type="spellStart"/>
+      <w:r>
+        <w:rPr>
+          <w:b/>
+          <w:color w:val="244061" w:themeColor="accent1" w:themeShade="80"/>
+          <w:sz w:val="22"/>
+        </w:rPr>
+        <w:t>dt</w:t>
+      </w:r>
+      <w:proofErr w:type="spellEnd"/>
+      <w:r>
+        <w:rPr>
+          <w:b/>
+          <w:color w:val="244061" w:themeColor="accent1" w:themeShade="80"/>
+          <w:sz w:val="22"/>
+        </w:rPr>
+        <w:t>,'Q'), upper(TO_CHAR(event_</w:t>
+      </w:r>
+      <w:proofErr w:type="spellStart"/>
+      <w:r>
+        <w:rPr>
+          <w:b/>
+          <w:color w:val="244061" w:themeColor="accent1" w:themeShade="80"/>
+          <w:sz w:val="22"/>
+        </w:rPr>
+        <w:t>dt</w:t>
+      </w:r>
+      <w:proofErr w:type="spellEnd"/>
+      <w:r>
+        <w:rPr>
+          <w:b/>
+          <w:color w:val="244061" w:themeColor="accent1" w:themeShade="80"/>
+          <w:sz w:val="22"/>
+        </w:rPr>
+        <w:t>,'YYYY')</w:t>
+      </w:r>
+    </w:p>
+    <w:p>
+      <w:pPr>
+        <w:pStyle w:val="BodyText"/>
+        <w:rPr>
+          <w:b/>
+          <w:color w:val="244061" w:themeColor="accent1" w:themeShade="80"/>
+          <w:sz w:val="22"/>
+        </w:rPr>
+      </w:pPr>
+      <w:r>
+        <w:rPr>
+          <w:b/>
+          <w:color w:val="244061" w:themeColor="accent1" w:themeShade="80"/>
+          <w:sz w:val="22"/>
+        </w:rPr>
+        <w:t xml:space="preserve">  || '-'</w:t>
+      </w:r>
+    </w:p>
+    <w:p>
+      <w:pPr>
+        <w:pStyle w:val="BodyText"/>
+        <w:rPr>
+          <w:b/>
+          <w:color w:val="244061" w:themeColor="accent1" w:themeShade="80"/>
+          <w:sz w:val="22"/>
+        </w:rPr>
+      </w:pPr>
+      <w:r>
+        <w:rPr>
+          <w:b/>
+          <w:color w:val="244061" w:themeColor="accent1" w:themeShade="80"/>
+          <w:sz w:val="22"/>
+        </w:rPr>
+        <w:t xml:space="preserve">  || TO_</w:t>
+      </w:r>
+      <w:proofErr w:type="gramStart"/>
+      <w:r>
+        <w:rPr>
+          <w:b/>
+          <w:color w:val="244061" w:themeColor="accent1" w:themeShade="80"/>
+          <w:sz w:val="22"/>
+        </w:rPr>
+        <w:t>CHAR(</w:t>
+      </w:r>
+      <w:proofErr w:type="gramEnd"/>
+      <w:r>
+        <w:rPr>
+          <w:b/>
+          <w:color w:val="244061" w:themeColor="accent1" w:themeShade="80"/>
+          <w:sz w:val="22"/>
+        </w:rPr>
+        <w:t>event_</w:t>
+      </w:r>
+      <w:proofErr w:type="spellStart"/>
+      <w:r>
+        <w:rPr>
+          <w:b/>
+          <w:color w:val="244061" w:themeColor="accent1" w:themeShade="80"/>
+          <w:sz w:val="22"/>
+        </w:rPr>
+        <w:t>dt</w:t>
+      </w:r>
+      <w:proofErr w:type="spellEnd"/>
+      <w:r>
+        <w:rPr>
+          <w:b/>
+          <w:color w:val="244061" w:themeColor="accent1" w:themeShade="80"/>
+          <w:sz w:val="22"/>
+        </w:rPr>
+        <w:t xml:space="preserve">,'Mon') ), </w:t>
+      </w:r>
+      <w:proofErr w:type="spellStart"/>
+      <w:r>
+        <w:rPr>
+          <w:b/>
+          <w:color w:val="244061" w:themeColor="accent1" w:themeShade="80"/>
+          <w:sz w:val="22"/>
+        </w:rPr>
+        <w:t>event_dt</w:t>
+      </w:r>
+      <w:proofErr w:type="spellEnd"/>
+      <w:r>
+        <w:rPr>
+          <w:b/>
+          <w:color w:val="244061" w:themeColor="accent1" w:themeShade="80"/>
+          <w:sz w:val="22"/>
+        </w:rPr>
+        <w:t xml:space="preserve"> );</w:t>
+      </w:r>
+    </w:p>
+    <w:p>
+      <w:pPr>
+        <w:pStyle w:val="BodyText"/>
+        <w:rPr>
+          <w:b/>
+          <w:color w:val="244061" w:themeColor="accent1" w:themeShade="80"/>
+          <w:sz w:val="28"/>
+        </w:rPr>
+      </w:pPr>
+      <w:r>
+        <w:rPr>
+          <w:b/>
+          <w:color w:val="244061" w:themeColor="accent1" w:themeShade="80"/>
+          <w:sz w:val="28"/>
+        </w:rPr>
+        <w:t xml:space="preserve">  </w:t>
+      </w:r>
+    </w:p>
+    <w:p>
+      <w:pPr>
+        <w:pStyle w:val="BodyText"/>
+        <w:spacing w:after="0"/>
+      </w:pPr>
+      <w:r>
+        <w:rPr>
+          <w:noProof/>
+        </w:rPr>
+        <w:lastRenderedPageBreak/>
+        <w:drawing>
+          <wp:inline distT="0" distB="0" distL="0" distR="0" wp14:anchorId="588F1A61" wp14:editId="04F3D0BC">
+            <wp:extent cx="5941695" cy="1238885"/>
+            <wp:effectExtent l="0" t="0" r="1905" b="0"/>
+            <wp:docPr id="12" name="Picture 12"/>
+            <wp:cNvGraphicFramePr>
+              <a:graphicFrameLocks xmlns:a="http://schemas.openxmlformats.org/drawingml/2006/main" noChangeAspect="1"/>
+            </wp:cNvGraphicFramePr>
+            <a:graphic xmlns:a="http://schemas.openxmlformats.org/drawingml/2006/main">
+              <a:graphicData uri="http://schemas.openxmlformats.org/drawingml/2006/picture">
+                <pic:pic xmlns:pic="http://schemas.openxmlformats.org/drawingml/2006/picture">
+                  <pic:nvPicPr>
+                    <pic:cNvPr id="1" name=""/>
+                    <pic:cNvPicPr/>
+                  </pic:nvPicPr>
+                  <pic:blipFill>
+                    <a:blip r:embed="rId25"/>
+                    <a:stretch>
+                      <a:fillRect/>
+                    </a:stretch>
+                  </pic:blipFill>
+                  <pic:spPr>
+                    <a:xfrm>
+                      <a:off x="0" y="0"/>
+                      <a:ext cx="5941695" cy="1238885"/>
+                    </a:xfrm>
+                    <a:prstGeom prst="rect">
+                      <a:avLst/>
+                    </a:prstGeom>
+                  </pic:spPr>
+                </pic:pic>
+              </a:graphicData>
+            </a:graphic>
+          </wp:inline>
+        </w:drawing>
+      </w:r>
+    </w:p>
+    <w:p>
+      <w:pPr>
+        <w:pStyle w:val="BodyText"/>
+        <w:spacing w:after="0"/>
+      </w:pPr>
+    </w:p>
+    <w:p>
+      <w:pPr>
+        <w:pStyle w:val="BodyText"/>
+        <w:spacing w:after="0"/>
+      </w:pPr>
+    </w:p>
+    <w:p>
+      <w:pPr>
+        <w:pStyle w:val="BodyText"/>
+        <w:spacing w:after="0"/>
+        <w:rPr>
+          <w:sz w:val="24"/>
+          <w:szCs w:val="24"/>
+        </w:rPr>
+      </w:pPr>
+      <w:r>
+        <w:rPr>
+          <w:sz w:val="24"/>
+          <w:szCs w:val="24"/>
+        </w:rPr>
+        <w:t>EXPLAIN PLAN for the script:</w:t>
+      </w:r>
+    </w:p>
+    <w:p>
+      <w:pPr>
+        <w:pStyle w:val="BodyText"/>
+        <w:spacing w:after="0"/>
+      </w:pPr>
+      <w:r>
+        <w:rPr>
+          <w:noProof/>
+        </w:rPr>
+        <w:drawing>
+          <wp:inline distT="0" distB="0" distL="0" distR="0" wp14:anchorId="189B7971" wp14:editId="1F8E9FEC">
+            <wp:extent cx="5941695" cy="3140075"/>
+            <wp:effectExtent l="0" t="0" r="1905" b="3175"/>
+            <wp:docPr id="13" name="Picture 13"/>
+            <wp:cNvGraphicFramePr>
+              <a:graphicFrameLocks xmlns:a="http://schemas.openxmlformats.org/drawingml/2006/main" noChangeAspect="1"/>
+            </wp:cNvGraphicFramePr>
+            <a:graphic xmlns:a="http://schemas.openxmlformats.org/drawingml/2006/main">
+              <a:graphicData uri="http://schemas.openxmlformats.org/drawingml/2006/picture">
+                <pic:pic xmlns:pic="http://schemas.openxmlformats.org/drawingml/2006/picture">
+                  <pic:nvPicPr>
+                    <pic:cNvPr id="1" name=""/>
+                    <pic:cNvPicPr/>
+                  </pic:nvPicPr>
+                  <pic:blipFill>
+                    <a:blip r:embed="rId26"/>
+                    <a:stretch>
+                      <a:fillRect/>
+                    </a:stretch>
+                  </pic:blipFill>
+                  <pic:spPr>
+                    <a:xfrm>
+                      <a:off x="0" y="0"/>
+                      <a:ext cx="5941695" cy="3140075"/>
+                    </a:xfrm>
+                    <a:prstGeom prst="rect">
+                      <a:avLst/>
+                    </a:prstGeom>
+                  </pic:spPr>
+                </pic:pic>
+              </a:graphicData>
+            </a:graphic>
+          </wp:inline>
+        </w:drawing>
+      </w:r>
+    </w:p>
+    <w:p>
+      <w:pPr>
+        <w:pStyle w:val="BodyText"/>
+        <w:spacing w:after="0"/>
+      </w:pPr>
+    </w:p>
+    <w:p>
+      <w:pPr>
+        <w:pStyle w:val="BodyText"/>
+        <w:spacing w:after="0"/>
+      </w:pPr>
+    </w:p>
+    <w:p>
+      <w:pPr>
+        <w:pStyle w:val="BodyText"/>
+        <w:spacing w:after="0"/>
+      </w:pPr>
+    </w:p>
+    <w:p>
+      <w:pPr>
+        <w:pStyle w:val="BodyText"/>
+        <w:spacing w:after="0"/>
+        <w:rPr>
+          <w:sz w:val="24"/>
+          <w:szCs w:val="24"/>
+        </w:rPr>
+      </w:pPr>
+      <w:r>
+        <w:rPr>
+          <w:sz w:val="24"/>
+          <w:szCs w:val="24"/>
+        </w:rPr>
+        <w:t>Comparison of the results:</w:t>
+      </w:r>
+    </w:p>
+    <w:p>
+      <w:pPr>
+        <w:pStyle w:val="BodyText"/>
+        <w:spacing w:after="0"/>
+        <w:rPr>
+          <w:b/>
+          <w:sz w:val="24"/>
+          <w:szCs w:val="24"/>
+        </w:rPr>
+      </w:pPr>
+      <w:bookmarkStart w:id="19" w:name="_GoBack"/>
+      <w:r>
+        <w:rPr>
+          <w:b/>
+          <w:sz w:val="24"/>
+          <w:szCs w:val="24"/>
+        </w:rPr>
+        <w:t>3NF Layer:</w:t>
+      </w:r>
+    </w:p>
+    <w:bookmarkEnd w:id="19"/>
+    <w:p>
+      <w:pPr>
+        <w:pStyle w:val="BodyText"/>
+        <w:spacing w:after="0"/>
+        <w:rPr>
+          <w:b/>
+          <w:color w:val="244061" w:themeColor="accent1" w:themeShade="80"/>
+          <w:sz w:val="24"/>
+        </w:rPr>
+      </w:pPr>
+      <w:r>
+        <w:rPr>
+          <w:noProof/>
+        </w:rPr>
+        <w:lastRenderedPageBreak/>
+        <w:drawing>
+          <wp:inline distT="0" distB="0" distL="0" distR="0" wp14:anchorId="3D99D93B" wp14:editId="522F84A0">
+            <wp:extent cx="5704399" cy="2939683"/>
+            <wp:effectExtent l="0" t="0" r="0" b="0"/>
+            <wp:docPr id="14" name="Picture 14"/>
+            <wp:cNvGraphicFramePr>
+              <a:graphicFrameLocks xmlns:a="http://schemas.openxmlformats.org/drawingml/2006/main" noChangeAspect="1"/>
+            </wp:cNvGraphicFramePr>
+            <a:graphic xmlns:a="http://schemas.openxmlformats.org/drawingml/2006/main">
+              <a:graphicData uri="http://schemas.openxmlformats.org/drawingml/2006/picture">
+                <pic:pic xmlns:pic="http://schemas.openxmlformats.org/drawingml/2006/picture">
+                  <pic:nvPicPr>
+                    <pic:cNvPr id="1" name=""/>
+                    <pic:cNvPicPr/>
+                  </pic:nvPicPr>
+                  <pic:blipFill>
+                    <a:blip r:embed="rId24"/>
+                    <a:stretch>
+                      <a:fillRect/>
+                    </a:stretch>
+                  </pic:blipFill>
+                  <pic:spPr>
+                    <a:xfrm>
+                      <a:off x="0" y="0"/>
+                      <a:ext cx="5706128" cy="2940574"/>
+                    </a:xfrm>
+                    <a:prstGeom prst="rect">
+                      <a:avLst/>
+                    </a:prstGeom>
+                  </pic:spPr>
+                </pic:pic>
+              </a:graphicData>
+            </a:graphic>
+          </wp:inline>
+        </w:drawing>
+      </w:r>
+    </w:p>
+    <w:p>
+      <w:pPr>
+        <w:pStyle w:val="BodyText"/>
+        <w:spacing w:after="0"/>
+        <w:rPr>
+          <w:b/>
+          <w:sz w:val="24"/>
+          <w:szCs w:val="24"/>
+        </w:rPr>
+      </w:pPr>
+    </w:p>
+    <w:p>
+      <w:pPr>
+        <w:pStyle w:val="BodyText"/>
+        <w:spacing w:after="0"/>
+        <w:rPr>
+          <w:b/>
+          <w:sz w:val="24"/>
+          <w:szCs w:val="24"/>
+        </w:rPr>
+      </w:pPr>
+      <w:r>
+        <w:rPr>
+          <w:b/>
+          <w:sz w:val="24"/>
+          <w:szCs w:val="24"/>
+        </w:rPr>
+        <w:t>DM Layer:</w:t>
+      </w:r>
+    </w:p>
+    <w:p>
+      <w:pPr>
+        <w:pStyle w:val="BodyText"/>
+        <w:spacing w:after="0"/>
+        <w:rPr>
+          <w:b/>
+          <w:color w:val="244061" w:themeColor="accent1" w:themeShade="80"/>
+          <w:sz w:val="24"/>
+        </w:rPr>
+      </w:pPr>
+      <w:r>
+        <w:rPr>
+          <w:noProof/>
+        </w:rPr>
+        <w:drawing>
+          <wp:inline distT="0" distB="0" distL="0" distR="0" wp14:anchorId="03FFBFF3" wp14:editId="05738E3E">
+            <wp:extent cx="5941695" cy="3140075"/>
+            <wp:effectExtent l="0" t="0" r="1905" b="3175"/>
+            <wp:docPr id="15" name="Picture 15"/>
+            <wp:cNvGraphicFramePr>
+              <a:graphicFrameLocks xmlns:a="http://schemas.openxmlformats.org/drawingml/2006/main" noChangeAspect="1"/>
+            </wp:cNvGraphicFramePr>
+            <a:graphic xmlns:a="http://schemas.openxmlformats.org/drawingml/2006/main">
+              <a:graphicData uri="http://schemas.openxmlformats.org/drawingml/2006/picture">
+                <pic:pic xmlns:pic="http://schemas.openxmlformats.org/drawingml/2006/picture">
+                  <pic:nvPicPr>
+                    <pic:cNvPr id="1" name=""/>
+                    <pic:cNvPicPr/>
+                  </pic:nvPicPr>
+                  <pic:blipFill>
+                    <a:blip r:embed="rId26"/>
+                    <a:stretch>
+                      <a:fillRect/>
+                    </a:stretch>
+                  </pic:blipFill>
+                  <pic:spPr>
+                    <a:xfrm>
+                      <a:off x="0" y="0"/>
+                      <a:ext cx="5941695" cy="3140075"/>
+                    </a:xfrm>
+                    <a:prstGeom prst="rect">
+                      <a:avLst/>
+                    </a:prstGeom>
+                  </pic:spPr>
+                </pic:pic>
+              </a:graphicData>
+            </a:graphic>
+          </wp:inline>
+        </w:drawing>
+      </w:r>
+    </w:p>
+    <w:p>
+      <w:pPr>
+        <w:pStyle w:val="BodyText"/>
+        <w:spacing w:after="0"/>
+        <w:rPr>
+          <w:b/>
+          <w:color w:val="244061" w:themeColor="accent1" w:themeShade="80"/>
+          <w:sz w:val="24"/>
+        </w:rPr>
+      </w:pPr>
+    </w:p>
+    <w:p>
+      <w:pPr>
+        <w:pStyle w:val="BodyText"/>
+        <w:spacing w:after="0"/>
+        <w:rPr>
+          <w:sz w:val="24"/>
+          <w:szCs w:val="24"/>
+        </w:rPr>
+      </w:pPr>
+    </w:p>
+    <w:p>
+      <w:pPr>
+        <w:pStyle w:val="BodyText"/>
+        <w:spacing w:after="0"/>
+        <w:rPr>
+          <w:sz w:val="24"/>
+          <w:szCs w:val="24"/>
+        </w:rPr>
+      </w:pPr>
+      <w:r>
+        <w:rPr>
+          <w:sz w:val="24"/>
+          <w:szCs w:val="24"/>
+        </w:rPr>
+        <w:t>The comparison of the result shows that the cost of the script from 3NF Layer is much more than the cost of the script of the DM Layer.</w:t>
+      </w:r>
+    </w:p>
+    <w:p>
+      <w:pPr>
+        <w:pStyle w:val="BodyText"/>
+        <w:spacing w:after="0"/>
+        <w:rPr>
+          <w:b/>
+          <w:color w:val="244061" w:themeColor="accent1" w:themeShade="80"/>
+          <w:sz w:val="24"/>
+        </w:rPr>
+      </w:pPr>
+    </w:p>
+    <w:p>
+      <w:pPr>
+        <w:pStyle w:val="BodyText"/>
+        <w:spacing w:after="0"/>
+        <w:rPr>
+          <w:b/>
+          <w:color w:val="244061" w:themeColor="accent1" w:themeShade="80"/>
+          <w:sz w:val="24"/>
+        </w:rPr>
+      </w:pPr>
+    </w:p>
+    <w:p>
+      <w:pPr>
+        <w:pStyle w:val="BodyText"/>
+        <w:spacing w:after="0"/>
+        <w:rPr>
+          <w:b/>
+          <w:color w:val="244061" w:themeColor="accent1" w:themeShade="80"/>
+          <w:sz w:val="24"/>
+        </w:rPr>
+      </w:pPr>
+    </w:p>
+    <w:p>
+      <w:pPr>
+        <w:pStyle w:val="BodyText"/>
+        <w:spacing w:after="0"/>
+        <w:rPr>
+          <w:b/>
+          <w:color w:val="244061" w:themeColor="accent1" w:themeShade="80"/>
+          <w:sz w:val="24"/>
+        </w:rPr>
+      </w:pPr>
+    </w:p>
+    <w:p>
+      <w:pPr>
+        <w:pStyle w:val="BodyText"/>
+        <w:spacing w:after="0"/>
+        <w:rPr>
+          <w:b/>
+          <w:color w:val="244061" w:themeColor="accent1" w:themeShade="80"/>
+          <w:sz w:val="24"/>
+        </w:rPr>
+      </w:pPr>
+    </w:p>
+    <w:p>
+      <w:pPr>
+        <w:pStyle w:val="BodyText"/>
+        <w:spacing w:after="0"/>
+        <w:rPr>
+          <w:b/>
+          <w:color w:val="244061" w:themeColor="accent1" w:themeShade="80"/>
+          <w:sz w:val="24"/>
+        </w:rPr>
+      </w:pPr>
+    </w:p>
+    <w:p>
+      <w:pPr>
+        <w:widowControl/>
+        <w:spacing w:line="240" w:lineRule="auto"/>
+        <w:rPr>
+          <w:b/>
+          <w:color w:val="244061" w:themeColor="accent1" w:themeShade="80"/>
+          <w:sz w:val="24"/>
+        </w:rPr>
+      </w:pPr>
     </w:p>
     <w:sectPr>
       <w:pgSz w:w="11909" w:h="16834" w:code="9"/>
@@ -4381,7 +8249,7 @@
             <w:rPr>
               <w:noProof/>
             </w:rPr>
-            <w:t>7</w:t>
+            <w:t>13</w:t>
           </w:r>
           <w:r>
             <w:rPr>
@@ -4397,7 +8265,7 @@
               <w:rPr>
                 <w:noProof/>
               </w:rPr>
-              <w:t>9</w:t>
+              <w:t>13</w:t>
             </w:r>
           </w:fldSimple>
         </w:p>
@@ -4626,7 +8494,7 @@
               <w:rPr>
                 <w:noProof/>
               </w:rPr>
-              <w:t>9</w:t>
+              <w:t>13</w:t>
             </w:r>
           </w:fldSimple>
         </w:p>
@@ -4872,7 +8740,7 @@
               <w:sz w:val="16"/>
               <w:szCs w:val="16"/>
             </w:rPr>
-            <w:t>03-Dec-2017 12:21</w:t>
+            <w:t>09-Dec-2017 16:13</w:t>
           </w:r>
           <w:r>
             <w:rPr>
@@ -5109,7 +8977,7 @@
               <w:sz w:val="16"/>
               <w:szCs w:val="16"/>
             </w:rPr>
-            <w:t>03-Dec-2017 12:21</w:t>
+            <w:t>09-Dec-2017 16:13</w:t>
           </w:r>
           <w:r>
             <w:rPr>
@@ -10230,7 +14098,7 @@
 </file>
 
 <file path=customXml/itemProps1.xml><?xml version="1.0" encoding="utf-8"?>
-<ds:datastoreItem xmlns:ds="http://schemas.openxmlformats.org/officeDocument/2006/customXml" ds:itemID="{A8B69061-39B6-4DD1-AA8C-1F38EF0715B8}">
+<ds:datastoreItem xmlns:ds="http://schemas.openxmlformats.org/officeDocument/2006/customXml" ds:itemID="{ECB2D035-03F4-4379-B012-2D9E64F3F748}">
   <ds:schemaRefs>
     <ds:schemaRef ds:uri="http://schemas.openxmlformats.org/officeDocument/2006/bibliography"/>
   </ds:schemaRefs>

</xml_diff>